<commit_message>
Adição de atividades realizadas em sala de aula
</commit_message>
<xml_diff>
--- a/04 - Banco de Dados/Banco de dados/Apresentação via DOC.docx
+++ b/04 - Banco de Dados/Banco de dados/Apresentação via DOC.docx
@@ -1750,16 +1750,6 @@
           <w:szCs w:val="22"/>
         </w:rPr>
       </w:pPr>
-    </w:p>
-    <w:p>
-      <w:pPr>
-        <w:spacing w:after="0" w:line="360" w:lineRule="auto"/>
-        <w:rPr>
-          <w:rFonts w:ascii="Arial" w:hAnsi="Arial" w:cs="Arial"/>
-          <w:sz w:val="22"/>
-          <w:szCs w:val="22"/>
-        </w:rPr>
-      </w:pPr>
       <w:r>
         <w:rPr>
           <w:rFonts w:ascii="Arial" w:hAnsi="Arial" w:cs="Arial"/>
@@ -2123,7 +2113,6 @@
                 <w:sz w:val="22"/>
                 <w:szCs w:val="22"/>
               </w:rPr>
-              <w:lastRenderedPageBreak/>
               <w:t>Log de Atividades</w:t>
             </w:r>
             <w:r>
@@ -2164,7 +2153,7 @@
           <w:szCs w:val="22"/>
         </w:rPr>
         <w:pict w14:anchorId="48DD7AE9">
-          <v:rect id="_x0000_i1033" style="width:0;height:1.5pt" o:hralign="center" o:bullet="t" o:hrstd="t" o:hr="t" fillcolor="#a0a0a0" stroked="f"/>
+          <v:rect id="_x0000_i1038" style="width:0;height:1.5pt" o:hralign="center" o:bullet="t" o:hrstd="t" o:hr="t" fillcolor="#a0a0a0" stroked="f"/>
         </w:pict>
       </w:r>
     </w:p>
@@ -2386,7 +2375,7 @@
           <w:szCs w:val="22"/>
         </w:rPr>
         <w:pict w14:anchorId="7FEA678B">
-          <v:rect id="_x0000_i1054" style="width:0;height:1.5pt" o:hralign="center" o:bullet="t" o:hrstd="t" o:hr="t" fillcolor="#a0a0a0" stroked="f"/>
+          <v:rect id="_x0000_i1034" style="width:0;height:1.5pt" o:hralign="center" o:bullet="t" o:hrstd="t" o:hr="t" fillcolor="#a0a0a0" stroked="f"/>
         </w:pict>
       </w:r>
     </w:p>
@@ -2585,6 +2574,36 @@
           <w:sz w:val="22"/>
           <w:szCs w:val="22"/>
         </w:rPr>
+        <w:pict w14:anchorId="3F8A5251">
+          <v:rect id="_x0000_i1041" style="width:0;height:1.5pt" o:hralign="center" o:bullet="t" o:hrstd="t" o:hr="t" fillcolor="#a0a0a0" stroked="f"/>
+        </w:pict>
+      </w:r>
+    </w:p>
+    <w:p>
+      <w:pPr>
+        <w:jc w:val="both"/>
+        <w:rPr>
+          <w:rFonts w:ascii="Arial" w:hAnsi="Arial" w:cs="Arial"/>
+          <w:sz w:val="22"/>
+          <w:szCs w:val="22"/>
+        </w:rPr>
+      </w:pPr>
+    </w:p>
+    <w:p>
+      <w:pPr>
+        <w:jc w:val="both"/>
+        <w:rPr>
+          <w:rFonts w:ascii="Arial" w:hAnsi="Arial" w:cs="Arial"/>
+          <w:sz w:val="22"/>
+          <w:szCs w:val="22"/>
+        </w:rPr>
+      </w:pPr>
+      <w:r>
+        <w:rPr>
+          <w:rFonts w:ascii="Arial" w:hAnsi="Arial" w:cs="Arial"/>
+          <w:sz w:val="22"/>
+          <w:szCs w:val="22"/>
+        </w:rPr>
         <w:t>Implementando Tabelas no Supabase, banco de dados:</w:t>
       </w:r>
     </w:p>
@@ -2618,23 +2637,33 @@
                 <w:sz w:val="22"/>
                 <w:szCs w:val="22"/>
               </w:rPr>
-              <w:t>Primeiro passo</w:t>
-            </w:r>
+              <w:t xml:space="preserve">criar todas entidades no </w:t>
+            </w:r>
+            <w:proofErr w:type="spellStart"/>
             <w:r>
               <w:rPr>
                 <w:rFonts w:ascii="Arial" w:hAnsi="Arial" w:cs="Arial"/>
                 <w:sz w:val="22"/>
                 <w:szCs w:val="22"/>
               </w:rPr>
-              <w:t>:</w:t>
-            </w:r>
+              <w:t>Supabase</w:t>
+            </w:r>
+            <w:proofErr w:type="spellEnd"/>
             <w:r>
               <w:rPr>
                 <w:rFonts w:ascii="Arial" w:hAnsi="Arial" w:cs="Arial"/>
                 <w:sz w:val="22"/>
                 <w:szCs w:val="22"/>
               </w:rPr>
-              <w:t xml:space="preserve"> criar todas entidades no Supabase (banco de dados relacional).</w:t>
+              <w:t xml:space="preserve"> </w:t>
+            </w:r>
+            <w:r>
+              <w:rPr>
+                <w:rFonts w:ascii="Arial" w:hAnsi="Arial" w:cs="Arial"/>
+                <w:sz w:val="22"/>
+                <w:szCs w:val="22"/>
+              </w:rPr>
+              <w:t>de maneira manual</w:t>
             </w:r>
           </w:p>
           <w:p>
@@ -2647,23 +2676,31 @@
                 <w:szCs w:val="22"/>
               </w:rPr>
             </w:pPr>
-          </w:p>
-          <w:p>
-            <w:pPr>
-              <w:jc w:val="both"/>
-              <w:rPr>
-                <w:rFonts w:ascii="Arial" w:hAnsi="Arial" w:cs="Arial"/>
-                <w:sz w:val="22"/>
-                <w:szCs w:val="22"/>
-              </w:rPr>
-            </w:pPr>
-            <w:r>
-              <w:rPr>
-                <w:rFonts w:ascii="Arial" w:hAnsi="Arial" w:cs="Arial"/>
-                <w:sz w:val="22"/>
-                <w:szCs w:val="22"/>
-              </w:rPr>
-              <w:t>Modo 01: Preenchendo todos os dados de forma manual:</w:t>
+            <w:r>
+              <w:rPr>
+                <w:rFonts w:ascii="Arial" w:hAnsi="Arial" w:cs="Arial"/>
+                <w:sz w:val="18"/>
+                <w:szCs w:val="18"/>
+              </w:rPr>
+              <w:br/>
+            </w:r>
+            <w:r>
+              <w:rPr>
+                <w:rFonts w:ascii="Arial" w:hAnsi="Arial" w:cs="Arial"/>
+                <w:b/>
+                <w:bCs/>
+                <w:sz w:val="18"/>
+                <w:szCs w:val="18"/>
+              </w:rPr>
+              <w:t>Print 1:</w:t>
+            </w:r>
+            <w:r>
+              <w:rPr>
+                <w:rFonts w:ascii="Arial" w:hAnsi="Arial" w:cs="Arial"/>
+                <w:sz w:val="18"/>
+                <w:szCs w:val="18"/>
+              </w:rPr>
+              <w:t xml:space="preserve"> Criação das entidades</w:t>
             </w:r>
           </w:p>
           <w:p>
@@ -2678,6 +2715,24 @@
             <w:r>
               <w:rPr>
                 <w:rFonts w:ascii="Arial" w:hAnsi="Arial" w:cs="Arial"/>
+                <w:b/>
+                <w:bCs/>
+                <w:sz w:val="18"/>
+                <w:szCs w:val="18"/>
+              </w:rPr>
+              <w:t>Fonte:</w:t>
+            </w:r>
+            <w:r>
+              <w:rPr>
+                <w:rFonts w:ascii="Arial" w:hAnsi="Arial" w:cs="Arial"/>
+                <w:sz w:val="18"/>
+                <w:szCs w:val="18"/>
+              </w:rPr>
+              <w:t xml:space="preserve"> Autor, 2025.</w:t>
+            </w:r>
+            <w:r>
+              <w:rPr>
+                <w:rFonts w:ascii="Arial" w:hAnsi="Arial" w:cs="Arial"/>
                 <w:sz w:val="18"/>
                 <w:szCs w:val="18"/>
               </w:rPr>
@@ -2686,60 +2741,7 @@
             <w:r>
               <w:rPr>
                 <w:rFonts w:ascii="Arial" w:hAnsi="Arial" w:cs="Arial"/>
-                <w:b/>
-                <w:bCs/>
-                <w:sz w:val="18"/>
-                <w:szCs w:val="18"/>
-              </w:rPr>
-              <w:t>Print 1:</w:t>
-            </w:r>
-            <w:r>
-              <w:rPr>
-                <w:rFonts w:ascii="Arial" w:hAnsi="Arial" w:cs="Arial"/>
-                <w:sz w:val="18"/>
-                <w:szCs w:val="18"/>
-              </w:rPr>
-              <w:t xml:space="preserve"> Criação das entidades</w:t>
-            </w:r>
-          </w:p>
-          <w:p>
-            <w:pPr>
-              <w:spacing w:after="160" w:line="360" w:lineRule="auto"/>
-              <w:rPr>
-                <w:rFonts w:ascii="Arial" w:hAnsi="Arial" w:cs="Arial"/>
-                <w:sz w:val="18"/>
-                <w:szCs w:val="18"/>
-              </w:rPr>
-            </w:pPr>
-            <w:r>
-              <w:rPr>
-                <w:rFonts w:ascii="Arial" w:hAnsi="Arial" w:cs="Arial"/>
-                <w:b/>
-                <w:bCs/>
-                <w:sz w:val="18"/>
-                <w:szCs w:val="18"/>
-              </w:rPr>
-              <w:t>Fonte:</w:t>
-            </w:r>
-            <w:r>
-              <w:rPr>
-                <w:rFonts w:ascii="Arial" w:hAnsi="Arial" w:cs="Arial"/>
-                <w:sz w:val="18"/>
-                <w:szCs w:val="18"/>
-              </w:rPr>
-              <w:t xml:space="preserve"> Autor, 2025.</w:t>
-            </w:r>
-            <w:r>
-              <w:rPr>
-                <w:rFonts w:ascii="Arial" w:hAnsi="Arial" w:cs="Arial"/>
-                <w:sz w:val="18"/>
-                <w:szCs w:val="18"/>
-              </w:rPr>
-              <w:br/>
-            </w:r>
-            <w:r>
-              <w:rPr>
-                <w:rFonts w:ascii="Arial" w:hAnsi="Arial" w:cs="Arial"/>
+                <w:noProof/>
                 <w:sz w:val="18"/>
                 <w:szCs w:val="18"/>
               </w:rPr>
@@ -2833,12 +2835,48 @@
               <w:spacing w:after="160" w:line="360" w:lineRule="auto"/>
               <w:rPr>
                 <w:rFonts w:ascii="Arial" w:hAnsi="Arial" w:cs="Arial"/>
-                <w:b/>
-                <w:bCs/>
-                <w:sz w:val="18"/>
-                <w:szCs w:val="18"/>
-              </w:rPr>
-            </w:pPr>
+                <w:sz w:val="18"/>
+                <w:szCs w:val="18"/>
+              </w:rPr>
+            </w:pPr>
+            <w:r>
+              <w:rPr>
+                <w:rFonts w:ascii="Arial" w:hAnsi="Arial" w:cs="Arial"/>
+                <w:b/>
+                <w:bCs/>
+                <w:sz w:val="18"/>
+                <w:szCs w:val="18"/>
+              </w:rPr>
+              <w:t xml:space="preserve">Print </w:t>
+            </w:r>
+            <w:r>
+              <w:rPr>
+                <w:rFonts w:ascii="Arial" w:hAnsi="Arial" w:cs="Arial"/>
+                <w:b/>
+                <w:bCs/>
+                <w:sz w:val="18"/>
+                <w:szCs w:val="18"/>
+              </w:rPr>
+              <w:t>2</w:t>
+            </w:r>
+            <w:r>
+              <w:rPr>
+                <w:rFonts w:ascii="Arial" w:hAnsi="Arial" w:cs="Arial"/>
+                <w:b/>
+                <w:bCs/>
+                <w:sz w:val="18"/>
+                <w:szCs w:val="18"/>
+              </w:rPr>
+              <w:t>:</w:t>
+            </w:r>
+            <w:r>
+              <w:rPr>
+                <w:rFonts w:ascii="Arial" w:hAnsi="Arial" w:cs="Arial"/>
+                <w:sz w:val="18"/>
+                <w:szCs w:val="18"/>
+              </w:rPr>
+              <w:t xml:space="preserve"> Adição de atributos</w:t>
+            </w:r>
           </w:p>
           <w:p>
             <w:pPr>
@@ -2857,54 +2895,6 @@
                 <w:sz w:val="18"/>
                 <w:szCs w:val="18"/>
               </w:rPr>
-              <w:t xml:space="preserve">Print </w:t>
-            </w:r>
-            <w:r>
-              <w:rPr>
-                <w:rFonts w:ascii="Arial" w:hAnsi="Arial" w:cs="Arial"/>
-                <w:b/>
-                <w:bCs/>
-                <w:sz w:val="18"/>
-                <w:szCs w:val="18"/>
-              </w:rPr>
-              <w:t>2</w:t>
-            </w:r>
-            <w:r>
-              <w:rPr>
-                <w:rFonts w:ascii="Arial" w:hAnsi="Arial" w:cs="Arial"/>
-                <w:b/>
-                <w:bCs/>
-                <w:sz w:val="18"/>
-                <w:szCs w:val="18"/>
-              </w:rPr>
-              <w:t>:</w:t>
-            </w:r>
-            <w:r>
-              <w:rPr>
-                <w:rFonts w:ascii="Arial" w:hAnsi="Arial" w:cs="Arial"/>
-                <w:sz w:val="18"/>
-                <w:szCs w:val="18"/>
-              </w:rPr>
-              <w:t xml:space="preserve"> Adição de atributos</w:t>
-            </w:r>
-          </w:p>
-          <w:p>
-            <w:pPr>
-              <w:spacing w:after="160" w:line="360" w:lineRule="auto"/>
-              <w:rPr>
-                <w:rFonts w:ascii="Arial" w:hAnsi="Arial" w:cs="Arial"/>
-                <w:sz w:val="18"/>
-                <w:szCs w:val="18"/>
-              </w:rPr>
-            </w:pPr>
-            <w:r>
-              <w:rPr>
-                <w:rFonts w:ascii="Arial" w:hAnsi="Arial" w:cs="Arial"/>
-                <w:b/>
-                <w:bCs/>
-                <w:sz w:val="18"/>
-                <w:szCs w:val="18"/>
-              </w:rPr>
               <w:t>Fonte:</w:t>
             </w:r>
             <w:r>
@@ -2915,16 +2905,6 @@
               </w:rPr>
               <w:t xml:space="preserve"> Autor, 2025.</w:t>
             </w:r>
-          </w:p>
-          <w:p>
-            <w:pPr>
-              <w:spacing w:after="160" w:line="360" w:lineRule="auto"/>
-              <w:rPr>
-                <w:rFonts w:ascii="Arial" w:hAnsi="Arial" w:cs="Arial"/>
-                <w:sz w:val="18"/>
-                <w:szCs w:val="18"/>
-              </w:rPr>
-            </w:pPr>
             <w:r>
               <w:rPr>
                 <w:rFonts w:ascii="Arial" w:hAnsi="Arial" w:cs="Arial"/>
@@ -2936,13 +2916,14 @@
             <w:r>
               <w:rPr>
                 <w:rFonts w:ascii="Arial" w:hAnsi="Arial" w:cs="Arial"/>
+                <w:noProof/>
                 <w:sz w:val="18"/>
                 <w:szCs w:val="18"/>
               </w:rPr>
               <w:drawing>
-                <wp:inline distT="0" distB="0" distL="0" distR="0" wp14:anchorId="3841DACA" wp14:editId="5173442F">
-                  <wp:extent cx="5196840" cy="4604679"/>
-                  <wp:effectExtent l="0" t="0" r="3810" b="5715"/>
+                <wp:inline distT="0" distB="0" distL="0" distR="0" wp14:anchorId="3841DACA" wp14:editId="41EED4BF">
+                  <wp:extent cx="4266591" cy="3780429"/>
+                  <wp:effectExtent l="0" t="0" r="635" b="0"/>
                   <wp:docPr id="8" name="Imagem 8"/>
                   <wp:cNvGraphicFramePr>
                     <a:graphicFrameLocks xmlns:a="http://schemas.openxmlformats.org/drawingml/2006/main" noChangeAspect="1"/>
@@ -2963,7 +2944,7 @@
                         <pic:spPr>
                           <a:xfrm>
                             <a:off x="0" y="0"/>
-                            <a:ext cx="5209975" cy="4616318"/>
+                            <a:ext cx="4291582" cy="3802573"/>
                           </a:xfrm>
                           <a:prstGeom prst="rect">
                             <a:avLst/>
@@ -2984,223 +2965,6 @@
                 <w:szCs w:val="18"/>
               </w:rPr>
             </w:pPr>
-            <w:r>
-              <w:rPr>
-                <w:rFonts w:ascii="Arial" w:hAnsi="Arial" w:cs="Arial"/>
-                <w:sz w:val="18"/>
-                <w:szCs w:val="18"/>
-              </w:rPr>
-              <w:br w:type="page"/>
-            </w:r>
-          </w:p>
-          <w:p>
-            <w:pPr>
-              <w:jc w:val="both"/>
-              <w:rPr>
-                <w:rFonts w:ascii="Arial" w:hAnsi="Arial" w:cs="Arial"/>
-                <w:sz w:val="22"/>
-                <w:szCs w:val="22"/>
-              </w:rPr>
-            </w:pPr>
-          </w:p>
-          <w:p>
-            <w:pPr>
-              <w:jc w:val="both"/>
-              <w:rPr>
-                <w:rFonts w:ascii="Arial" w:hAnsi="Arial" w:cs="Arial"/>
-                <w:sz w:val="22"/>
-                <w:szCs w:val="22"/>
-              </w:rPr>
-            </w:pPr>
-          </w:p>
-          <w:p>
-            <w:pPr>
-              <w:jc w:val="both"/>
-              <w:rPr>
-                <w:rFonts w:ascii="Arial" w:hAnsi="Arial" w:cs="Arial"/>
-                <w:sz w:val="22"/>
-                <w:szCs w:val="22"/>
-              </w:rPr>
-            </w:pPr>
-          </w:p>
-          <w:p>
-            <w:pPr>
-              <w:jc w:val="both"/>
-              <w:rPr>
-                <w:rFonts w:ascii="Arial" w:hAnsi="Arial" w:cs="Arial"/>
-                <w:sz w:val="22"/>
-                <w:szCs w:val="22"/>
-              </w:rPr>
-            </w:pPr>
-          </w:p>
-          <w:p>
-            <w:pPr>
-              <w:jc w:val="both"/>
-              <w:rPr>
-                <w:rFonts w:ascii="Arial" w:hAnsi="Arial" w:cs="Arial"/>
-                <w:sz w:val="22"/>
-                <w:szCs w:val="22"/>
-              </w:rPr>
-            </w:pPr>
-          </w:p>
-          <w:p>
-            <w:pPr>
-              <w:jc w:val="both"/>
-              <w:rPr>
-                <w:rFonts w:ascii="Arial" w:hAnsi="Arial" w:cs="Arial"/>
-                <w:sz w:val="22"/>
-                <w:szCs w:val="22"/>
-              </w:rPr>
-            </w:pPr>
-          </w:p>
-          <w:p>
-            <w:pPr>
-              <w:jc w:val="both"/>
-              <w:rPr>
-                <w:rFonts w:ascii="Arial" w:hAnsi="Arial" w:cs="Arial"/>
-                <w:sz w:val="22"/>
-                <w:szCs w:val="22"/>
-              </w:rPr>
-            </w:pPr>
-          </w:p>
-          <w:p>
-            <w:pPr>
-              <w:jc w:val="both"/>
-              <w:rPr>
-                <w:rFonts w:ascii="Arial" w:hAnsi="Arial" w:cs="Arial"/>
-                <w:sz w:val="22"/>
-                <w:szCs w:val="22"/>
-              </w:rPr>
-            </w:pPr>
-          </w:p>
-          <w:p>
-            <w:pPr>
-              <w:jc w:val="both"/>
-              <w:rPr>
-                <w:rFonts w:ascii="Arial" w:hAnsi="Arial" w:cs="Arial"/>
-                <w:sz w:val="22"/>
-                <w:szCs w:val="22"/>
-              </w:rPr>
-            </w:pPr>
-          </w:p>
-          <w:p>
-            <w:pPr>
-              <w:jc w:val="both"/>
-              <w:rPr>
-                <w:rFonts w:ascii="Arial" w:hAnsi="Arial" w:cs="Arial"/>
-                <w:sz w:val="22"/>
-                <w:szCs w:val="22"/>
-              </w:rPr>
-            </w:pPr>
-          </w:p>
-          <w:p>
-            <w:pPr>
-              <w:jc w:val="both"/>
-              <w:rPr>
-                <w:rFonts w:ascii="Arial" w:hAnsi="Arial" w:cs="Arial"/>
-                <w:sz w:val="22"/>
-                <w:szCs w:val="22"/>
-              </w:rPr>
-            </w:pPr>
-          </w:p>
-          <w:p>
-            <w:pPr>
-              <w:jc w:val="both"/>
-              <w:rPr>
-                <w:rFonts w:ascii="Arial" w:hAnsi="Arial" w:cs="Arial"/>
-                <w:sz w:val="22"/>
-                <w:szCs w:val="22"/>
-              </w:rPr>
-            </w:pPr>
-          </w:p>
-          <w:p>
-            <w:pPr>
-              <w:jc w:val="both"/>
-              <w:rPr>
-                <w:rFonts w:ascii="Arial" w:hAnsi="Arial" w:cs="Arial"/>
-                <w:sz w:val="22"/>
-                <w:szCs w:val="22"/>
-              </w:rPr>
-            </w:pPr>
-          </w:p>
-          <w:p>
-            <w:pPr>
-              <w:jc w:val="both"/>
-              <w:rPr>
-                <w:rFonts w:ascii="Arial" w:hAnsi="Arial" w:cs="Arial"/>
-                <w:sz w:val="22"/>
-                <w:szCs w:val="22"/>
-              </w:rPr>
-            </w:pPr>
-          </w:p>
-          <w:p>
-            <w:pPr>
-              <w:jc w:val="both"/>
-              <w:rPr>
-                <w:rFonts w:ascii="Arial" w:hAnsi="Arial" w:cs="Arial"/>
-                <w:sz w:val="22"/>
-                <w:szCs w:val="22"/>
-              </w:rPr>
-            </w:pPr>
-          </w:p>
-          <w:p>
-            <w:pPr>
-              <w:jc w:val="both"/>
-              <w:rPr>
-                <w:rFonts w:ascii="Arial" w:hAnsi="Arial" w:cs="Arial"/>
-                <w:sz w:val="22"/>
-                <w:szCs w:val="22"/>
-              </w:rPr>
-            </w:pPr>
-          </w:p>
-          <w:p>
-            <w:pPr>
-              <w:jc w:val="both"/>
-              <w:rPr>
-                <w:rFonts w:ascii="Arial" w:hAnsi="Arial" w:cs="Arial"/>
-                <w:sz w:val="22"/>
-                <w:szCs w:val="22"/>
-              </w:rPr>
-            </w:pPr>
-          </w:p>
-          <w:p>
-            <w:pPr>
-              <w:jc w:val="both"/>
-              <w:rPr>
-                <w:rFonts w:ascii="Arial" w:hAnsi="Arial" w:cs="Arial"/>
-                <w:sz w:val="22"/>
-                <w:szCs w:val="22"/>
-              </w:rPr>
-            </w:pPr>
-          </w:p>
-          <w:p>
-            <w:pPr>
-              <w:jc w:val="both"/>
-              <w:rPr>
-                <w:rFonts w:ascii="Arial" w:hAnsi="Arial" w:cs="Arial"/>
-                <w:sz w:val="22"/>
-                <w:szCs w:val="22"/>
-              </w:rPr>
-            </w:pPr>
-            <w:r>
-              <w:rPr>
-                <w:rFonts w:ascii="Arial" w:hAnsi="Arial" w:cs="Arial"/>
-                <w:sz w:val="22"/>
-                <w:szCs w:val="22"/>
-              </w:rPr>
-              <w:t>Modo 02: Preenchendo todos os dados com SQL editor:</w:t>
-            </w:r>
-          </w:p>
-          <w:p>
-            <w:pPr>
-              <w:spacing w:after="160" w:line="278" w:lineRule="auto"/>
-              <w:jc w:val="both"/>
-              <w:rPr>
-                <w:rFonts w:ascii="Arial" w:hAnsi="Arial" w:cs="Arial"/>
-                <w:sz w:val="22"/>
-                <w:szCs w:val="22"/>
-              </w:rPr>
-            </w:pPr>
           </w:p>
           <w:p>
             <w:pPr>
@@ -3244,33 +3008,15 @@
             <w:r>
               <w:rPr>
                 <w:rFonts w:ascii="Arial" w:hAnsi="Arial" w:cs="Arial"/>
-                <w:b/>
-                <w:bCs/>
-                <w:sz w:val="18"/>
-                <w:szCs w:val="18"/>
-              </w:rPr>
-              <w:t xml:space="preserve"> </w:t>
-            </w:r>
-            <w:r>
-              <w:rPr>
-                <w:rFonts w:ascii="Arial" w:hAnsi="Arial" w:cs="Arial"/>
-                <w:sz w:val="18"/>
-                <w:szCs w:val="18"/>
-              </w:rPr>
-              <w:t>Visualização do SQL</w:t>
-            </w:r>
-            <w:r>
-              <w:rPr>
-                <w:rFonts w:ascii="Arial" w:hAnsi="Arial" w:cs="Arial"/>
-                <w:sz w:val="18"/>
-                <w:szCs w:val="18"/>
-              </w:rPr>
-              <w:t xml:space="preserve"> editor no Supabase</w:t>
-            </w:r>
-          </w:p>
-          <w:p>
-            <w:pPr>
-              <w:jc w:val="both"/>
+                <w:sz w:val="18"/>
+                <w:szCs w:val="18"/>
+              </w:rPr>
+              <w:t xml:space="preserve"> Todas entidades já preenchidas com atributos.</w:t>
+            </w:r>
+          </w:p>
+          <w:p>
+            <w:pPr>
+              <w:spacing w:after="160" w:line="360" w:lineRule="auto"/>
               <w:rPr>
                 <w:rFonts w:ascii="Arial" w:hAnsi="Arial" w:cs="Arial"/>
                 <w:sz w:val="18"/>
@@ -3298,35 +3044,25 @@
           </w:p>
           <w:p>
             <w:pPr>
-              <w:jc w:val="both"/>
-              <w:rPr>
-                <w:rFonts w:ascii="Arial" w:hAnsi="Arial" w:cs="Arial"/>
-                <w:sz w:val="22"/>
-                <w:szCs w:val="22"/>
-              </w:rPr>
-            </w:pPr>
-          </w:p>
-          <w:p>
-            <w:pPr>
-              <w:spacing w:after="160" w:line="278" w:lineRule="auto"/>
-              <w:jc w:val="both"/>
-              <w:rPr>
-                <w:rFonts w:ascii="Arial" w:hAnsi="Arial" w:cs="Arial"/>
-                <w:sz w:val="22"/>
-                <w:szCs w:val="22"/>
-              </w:rPr>
-            </w:pPr>
-            <w:r>
-              <w:rPr>
-                <w:rFonts w:ascii="Arial" w:hAnsi="Arial" w:cs="Arial"/>
-                <w:sz w:val="22"/>
-                <w:szCs w:val="22"/>
+              <w:spacing w:after="160" w:line="360" w:lineRule="auto"/>
+              <w:rPr>
+                <w:rFonts w:ascii="Arial" w:hAnsi="Arial" w:cs="Arial"/>
+                <w:sz w:val="18"/>
+                <w:szCs w:val="18"/>
+              </w:rPr>
+            </w:pPr>
+            <w:r>
+              <w:rPr>
+                <w:rFonts w:ascii="Arial" w:hAnsi="Arial" w:cs="Arial"/>
+                <w:noProof/>
+                <w:sz w:val="18"/>
+                <w:szCs w:val="18"/>
               </w:rPr>
               <w:drawing>
-                <wp:inline distT="0" distB="0" distL="0" distR="0" wp14:anchorId="4E0B9FE2" wp14:editId="2F016EA7">
-                  <wp:extent cx="5219700" cy="2437374"/>
-                  <wp:effectExtent l="0" t="0" r="0" b="1270"/>
-                  <wp:docPr id="11" name="Imagem 11"/>
+                <wp:inline distT="0" distB="0" distL="0" distR="0" wp14:anchorId="4049C520" wp14:editId="77297398">
+                  <wp:extent cx="4230806" cy="2556195"/>
+                  <wp:effectExtent l="0" t="0" r="0" b="0"/>
+                  <wp:docPr id="9" name="Imagem 9"/>
                   <wp:cNvGraphicFramePr>
                     <a:graphicFrameLocks xmlns:a="http://schemas.openxmlformats.org/drawingml/2006/main" noChangeAspect="1"/>
                   </wp:cNvGraphicFramePr>
@@ -3346,6 +3082,392 @@
                         <pic:spPr>
                           <a:xfrm>
                             <a:off x="0" y="0"/>
+                            <a:ext cx="4242493" cy="2563256"/>
+                          </a:xfrm>
+                          <a:prstGeom prst="rect">
+                            <a:avLst/>
+                          </a:prstGeom>
+                        </pic:spPr>
+                      </pic:pic>
+                    </a:graphicData>
+                  </a:graphic>
+                </wp:inline>
+              </w:drawing>
+            </w:r>
+          </w:p>
+          <w:p>
+            <w:pPr>
+              <w:spacing w:after="160" w:line="360" w:lineRule="auto"/>
+              <w:rPr>
+                <w:rFonts w:ascii="Arial" w:hAnsi="Arial" w:cs="Arial"/>
+                <w:b/>
+                <w:bCs/>
+                <w:sz w:val="18"/>
+                <w:szCs w:val="18"/>
+              </w:rPr>
+            </w:pPr>
+          </w:p>
+          <w:p>
+            <w:pPr>
+              <w:spacing w:after="160" w:line="360" w:lineRule="auto"/>
+              <w:rPr>
+                <w:rFonts w:ascii="Arial" w:hAnsi="Arial" w:cs="Arial"/>
+                <w:b/>
+                <w:bCs/>
+                <w:sz w:val="18"/>
+                <w:szCs w:val="18"/>
+              </w:rPr>
+            </w:pPr>
+          </w:p>
+          <w:p>
+            <w:pPr>
+              <w:spacing w:after="160" w:line="360" w:lineRule="auto"/>
+              <w:rPr>
+                <w:rFonts w:ascii="Arial" w:hAnsi="Arial" w:cs="Arial"/>
+                <w:b/>
+                <w:bCs/>
+                <w:sz w:val="18"/>
+                <w:szCs w:val="18"/>
+              </w:rPr>
+            </w:pPr>
+          </w:p>
+          <w:p>
+            <w:pPr>
+              <w:spacing w:after="160" w:line="360" w:lineRule="auto"/>
+              <w:rPr>
+                <w:rFonts w:ascii="Arial" w:hAnsi="Arial" w:cs="Arial"/>
+                <w:sz w:val="18"/>
+                <w:szCs w:val="18"/>
+              </w:rPr>
+            </w:pPr>
+            <w:r>
+              <w:rPr>
+                <w:rFonts w:ascii="Arial" w:hAnsi="Arial" w:cs="Arial"/>
+                <w:b/>
+                <w:bCs/>
+                <w:sz w:val="18"/>
+                <w:szCs w:val="18"/>
+              </w:rPr>
+              <w:t xml:space="preserve">Print </w:t>
+            </w:r>
+            <w:r>
+              <w:rPr>
+                <w:rFonts w:ascii="Arial" w:hAnsi="Arial" w:cs="Arial"/>
+                <w:b/>
+                <w:bCs/>
+                <w:sz w:val="18"/>
+                <w:szCs w:val="18"/>
+              </w:rPr>
+              <w:t>4</w:t>
+            </w:r>
+            <w:r>
+              <w:rPr>
+                <w:rFonts w:ascii="Arial" w:hAnsi="Arial" w:cs="Arial"/>
+                <w:b/>
+                <w:bCs/>
+                <w:sz w:val="18"/>
+                <w:szCs w:val="18"/>
+              </w:rPr>
+              <w:t>:</w:t>
+            </w:r>
+            <w:r>
+              <w:rPr>
+                <w:rFonts w:ascii="Arial" w:hAnsi="Arial" w:cs="Arial"/>
+                <w:sz w:val="18"/>
+                <w:szCs w:val="18"/>
+              </w:rPr>
+              <w:t xml:space="preserve"> Visualização dos Esquemas, tabelas, entidades e atributos prontas diretamente no </w:t>
+            </w:r>
+            <w:proofErr w:type="spellStart"/>
+            <w:r>
+              <w:rPr>
+                <w:rFonts w:ascii="Arial" w:hAnsi="Arial" w:cs="Arial"/>
+                <w:sz w:val="18"/>
+                <w:szCs w:val="18"/>
+              </w:rPr>
+              <w:t>Supabase</w:t>
+            </w:r>
+            <w:proofErr w:type="spellEnd"/>
+            <w:r>
+              <w:rPr>
+                <w:rFonts w:ascii="Arial" w:hAnsi="Arial" w:cs="Arial"/>
+                <w:sz w:val="18"/>
+                <w:szCs w:val="18"/>
+              </w:rPr>
+              <w:t>.</w:t>
+            </w:r>
+          </w:p>
+          <w:p>
+            <w:pPr>
+              <w:spacing w:after="160" w:line="360" w:lineRule="auto"/>
+              <w:rPr>
+                <w:rFonts w:ascii="Arial" w:hAnsi="Arial" w:cs="Arial"/>
+                <w:sz w:val="18"/>
+                <w:szCs w:val="18"/>
+              </w:rPr>
+            </w:pPr>
+            <w:r>
+              <w:rPr>
+                <w:rFonts w:ascii="Arial" w:hAnsi="Arial" w:cs="Arial"/>
+                <w:b/>
+                <w:bCs/>
+                <w:sz w:val="18"/>
+                <w:szCs w:val="18"/>
+              </w:rPr>
+              <w:t>Fonte:</w:t>
+            </w:r>
+            <w:r>
+              <w:rPr>
+                <w:rFonts w:ascii="Arial" w:hAnsi="Arial" w:cs="Arial"/>
+                <w:sz w:val="18"/>
+                <w:szCs w:val="18"/>
+              </w:rPr>
+              <w:t xml:space="preserve"> Autor, 2025.</w:t>
+            </w:r>
+          </w:p>
+          <w:p>
+            <w:pPr>
+              <w:spacing w:after="160" w:line="360" w:lineRule="auto"/>
+              <w:rPr>
+                <w:rFonts w:ascii="Arial" w:hAnsi="Arial" w:cs="Arial"/>
+                <w:sz w:val="18"/>
+                <w:szCs w:val="18"/>
+              </w:rPr>
+            </w:pPr>
+            <w:r>
+              <w:rPr>
+                <w:rFonts w:ascii="Arial" w:hAnsi="Arial" w:cs="Arial"/>
+                <w:noProof/>
+                <w:sz w:val="18"/>
+                <w:szCs w:val="18"/>
+              </w:rPr>
+              <w:drawing>
+                <wp:inline distT="0" distB="0" distL="0" distR="0" wp14:anchorId="79DE0AD9" wp14:editId="56532456">
+                  <wp:extent cx="5400040" cy="2691130"/>
+                  <wp:effectExtent l="0" t="0" r="0" b="0"/>
+                  <wp:docPr id="10" name="Imagem 10"/>
+                  <wp:cNvGraphicFramePr>
+                    <a:graphicFrameLocks xmlns:a="http://schemas.openxmlformats.org/drawingml/2006/main" noChangeAspect="1"/>
+                  </wp:cNvGraphicFramePr>
+                  <a:graphic xmlns:a="http://schemas.openxmlformats.org/drawingml/2006/main">
+                    <a:graphicData uri="http://schemas.openxmlformats.org/drawingml/2006/picture">
+                      <pic:pic xmlns:pic="http://schemas.openxmlformats.org/drawingml/2006/picture">
+                        <pic:nvPicPr>
+                          <pic:cNvPr id="1" name=""/>
+                          <pic:cNvPicPr/>
+                        </pic:nvPicPr>
+                        <pic:blipFill>
+                          <a:blip r:embed="rId11"/>
+                          <a:stretch>
+                            <a:fillRect/>
+                          </a:stretch>
+                        </pic:blipFill>
+                        <pic:spPr>
+                          <a:xfrm>
+                            <a:off x="0" y="0"/>
+                            <a:ext cx="5400040" cy="2691130"/>
+                          </a:xfrm>
+                          <a:prstGeom prst="rect">
+                            <a:avLst/>
+                          </a:prstGeom>
+                        </pic:spPr>
+                      </pic:pic>
+                    </a:graphicData>
+                  </a:graphic>
+                </wp:inline>
+              </w:drawing>
+            </w:r>
+          </w:p>
+          <w:p>
+            <w:pPr>
+              <w:spacing w:after="160" w:line="278" w:lineRule="auto"/>
+              <w:jc w:val="both"/>
+              <w:rPr>
+                <w:rFonts w:ascii="Arial" w:hAnsi="Arial" w:cs="Arial"/>
+                <w:sz w:val="22"/>
+                <w:szCs w:val="22"/>
+              </w:rPr>
+            </w:pPr>
+            <w:r>
+              <w:rPr>
+                <w:rFonts w:ascii="Arial" w:hAnsi="Arial" w:cs="Arial"/>
+                <w:sz w:val="22"/>
+                <w:szCs w:val="22"/>
+              </w:rPr>
+              <w:t>cria</w:t>
+            </w:r>
+            <w:r>
+              <w:rPr>
+                <w:rFonts w:ascii="Arial" w:hAnsi="Arial" w:cs="Arial"/>
+                <w:sz w:val="22"/>
+                <w:szCs w:val="22"/>
+              </w:rPr>
+              <w:t>ção de tabela via código:</w:t>
+            </w:r>
+          </w:p>
+          <w:p>
+            <w:pPr>
+              <w:spacing w:after="160" w:line="360" w:lineRule="auto"/>
+              <w:rPr>
+                <w:rFonts w:ascii="Arial" w:hAnsi="Arial" w:cs="Arial"/>
+                <w:sz w:val="18"/>
+                <w:szCs w:val="18"/>
+              </w:rPr>
+            </w:pPr>
+            <w:r>
+              <w:rPr>
+                <w:rFonts w:ascii="Arial" w:hAnsi="Arial" w:cs="Arial"/>
+                <w:b/>
+                <w:bCs/>
+                <w:sz w:val="18"/>
+                <w:szCs w:val="18"/>
+              </w:rPr>
+              <w:t xml:space="preserve">Print </w:t>
+            </w:r>
+            <w:r>
+              <w:rPr>
+                <w:rFonts w:ascii="Arial" w:hAnsi="Arial" w:cs="Arial"/>
+                <w:b/>
+                <w:bCs/>
+                <w:sz w:val="18"/>
+                <w:szCs w:val="18"/>
+              </w:rPr>
+              <w:t>3</w:t>
+            </w:r>
+            <w:r>
+              <w:rPr>
+                <w:rFonts w:ascii="Arial" w:hAnsi="Arial" w:cs="Arial"/>
+                <w:b/>
+                <w:bCs/>
+                <w:sz w:val="18"/>
+                <w:szCs w:val="18"/>
+              </w:rPr>
+              <w:t>:</w:t>
+            </w:r>
+            <w:r>
+              <w:rPr>
+                <w:rFonts w:ascii="Arial" w:hAnsi="Arial" w:cs="Arial"/>
+                <w:b/>
+                <w:bCs/>
+                <w:sz w:val="18"/>
+                <w:szCs w:val="18"/>
+              </w:rPr>
+              <w:t xml:space="preserve"> </w:t>
+            </w:r>
+            <w:r>
+              <w:rPr>
+                <w:rFonts w:ascii="Arial" w:hAnsi="Arial" w:cs="Arial"/>
+                <w:sz w:val="18"/>
+                <w:szCs w:val="18"/>
+              </w:rPr>
+              <w:t>Visualização do SQL</w:t>
+            </w:r>
+            <w:r>
+              <w:rPr>
+                <w:rFonts w:ascii="Arial" w:hAnsi="Arial" w:cs="Arial"/>
+                <w:sz w:val="18"/>
+                <w:szCs w:val="18"/>
+              </w:rPr>
+              <w:t xml:space="preserve"> editor no </w:t>
+            </w:r>
+            <w:proofErr w:type="spellStart"/>
+            <w:r>
+              <w:rPr>
+                <w:rFonts w:ascii="Arial" w:hAnsi="Arial" w:cs="Arial"/>
+                <w:sz w:val="18"/>
+                <w:szCs w:val="18"/>
+              </w:rPr>
+              <w:t>Supabase</w:t>
+            </w:r>
+            <w:proofErr w:type="spellEnd"/>
+            <w:r>
+              <w:rPr>
+                <w:rFonts w:ascii="Arial" w:hAnsi="Arial" w:cs="Arial"/>
+                <w:sz w:val="18"/>
+                <w:szCs w:val="18"/>
+              </w:rPr>
+              <w:t xml:space="preserve"> </w:t>
+            </w:r>
+          </w:p>
+          <w:p>
+            <w:pPr>
+              <w:jc w:val="both"/>
+              <w:rPr>
+                <w:rFonts w:ascii="Arial" w:hAnsi="Arial" w:cs="Arial"/>
+                <w:sz w:val="18"/>
+                <w:szCs w:val="18"/>
+              </w:rPr>
+            </w:pPr>
+            <w:r>
+              <w:rPr>
+                <w:rFonts w:ascii="Arial" w:hAnsi="Arial" w:cs="Arial"/>
+                <w:b/>
+                <w:bCs/>
+                <w:sz w:val="18"/>
+                <w:szCs w:val="18"/>
+              </w:rPr>
+              <w:t>Fonte:</w:t>
+            </w:r>
+            <w:r>
+              <w:rPr>
+                <w:rFonts w:ascii="Arial" w:hAnsi="Arial" w:cs="Arial"/>
+                <w:sz w:val="18"/>
+                <w:szCs w:val="18"/>
+              </w:rPr>
+              <w:t xml:space="preserve"> Autor, 2025.</w:t>
+            </w:r>
+          </w:p>
+          <w:p>
+            <w:pPr>
+              <w:jc w:val="both"/>
+              <w:rPr>
+                <w:rFonts w:ascii="Arial" w:hAnsi="Arial" w:cs="Arial"/>
+                <w:sz w:val="22"/>
+                <w:szCs w:val="22"/>
+              </w:rPr>
+            </w:pPr>
+          </w:p>
+          <w:p>
+            <w:pPr>
+              <w:spacing w:after="160" w:line="278" w:lineRule="auto"/>
+              <w:jc w:val="both"/>
+              <w:rPr>
+                <w:rFonts w:ascii="Arial" w:hAnsi="Arial" w:cs="Arial"/>
+                <w:sz w:val="22"/>
+                <w:szCs w:val="22"/>
+              </w:rPr>
+            </w:pPr>
+            <w:r>
+              <w:rPr>
+                <w:rFonts w:ascii="Arial" w:hAnsi="Arial" w:cs="Arial"/>
+                <w:noProof/>
+                <w:sz w:val="22"/>
+                <w:szCs w:val="22"/>
+              </w:rPr>
+              <w:drawing>
+                <wp:inline distT="0" distB="0" distL="0" distR="0" wp14:anchorId="4E0B9FE2" wp14:editId="2F016EA7">
+                  <wp:extent cx="5219700" cy="2437374"/>
+                  <wp:effectExtent l="0" t="0" r="0" b="1270"/>
+                  <wp:docPr id="11" name="Imagem 11"/>
+                  <wp:cNvGraphicFramePr>
+                    <a:graphicFrameLocks xmlns:a="http://schemas.openxmlformats.org/drawingml/2006/main" noChangeAspect="1"/>
+                  </wp:cNvGraphicFramePr>
+                  <a:graphic xmlns:a="http://schemas.openxmlformats.org/drawingml/2006/main">
+                    <a:graphicData uri="http://schemas.openxmlformats.org/drawingml/2006/picture">
+                      <pic:pic xmlns:pic="http://schemas.openxmlformats.org/drawingml/2006/picture">
+                        <pic:nvPicPr>
+                          <pic:cNvPr id="1" name=""/>
+                          <pic:cNvPicPr/>
+                        </pic:nvPicPr>
+                        <pic:blipFill>
+                          <a:blip r:embed="rId12"/>
+                          <a:stretch>
+                            <a:fillRect/>
+                          </a:stretch>
+                        </pic:blipFill>
+                        <pic:spPr>
+                          <a:xfrm>
+                            <a:off x="0" y="0"/>
                             <a:ext cx="5233746" cy="2443933"/>
                           </a:xfrm>
                           <a:prstGeom prst="rect">
@@ -3376,6 +3498,66 @@
               <w:spacing w:after="160" w:line="360" w:lineRule="auto"/>
               <w:rPr>
                 <w:rFonts w:ascii="Arial" w:hAnsi="Arial" w:cs="Arial"/>
+                <w:b/>
+                <w:bCs/>
+                <w:sz w:val="18"/>
+                <w:szCs w:val="18"/>
+              </w:rPr>
+            </w:pPr>
+          </w:p>
+          <w:p>
+            <w:pPr>
+              <w:spacing w:after="160" w:line="360" w:lineRule="auto"/>
+              <w:rPr>
+                <w:rFonts w:ascii="Arial" w:hAnsi="Arial" w:cs="Arial"/>
+                <w:b/>
+                <w:bCs/>
+                <w:sz w:val="18"/>
+                <w:szCs w:val="18"/>
+              </w:rPr>
+            </w:pPr>
+          </w:p>
+          <w:p>
+            <w:pPr>
+              <w:spacing w:after="160" w:line="360" w:lineRule="auto"/>
+              <w:rPr>
+                <w:rFonts w:ascii="Arial" w:hAnsi="Arial" w:cs="Arial"/>
+                <w:b/>
+                <w:bCs/>
+                <w:sz w:val="18"/>
+                <w:szCs w:val="18"/>
+              </w:rPr>
+            </w:pPr>
+          </w:p>
+          <w:p>
+            <w:pPr>
+              <w:spacing w:after="160" w:line="360" w:lineRule="auto"/>
+              <w:rPr>
+                <w:rFonts w:ascii="Arial" w:hAnsi="Arial" w:cs="Arial"/>
+                <w:b/>
+                <w:bCs/>
+                <w:sz w:val="18"/>
+                <w:szCs w:val="18"/>
+              </w:rPr>
+            </w:pPr>
+          </w:p>
+          <w:p>
+            <w:pPr>
+              <w:spacing w:after="160" w:line="360" w:lineRule="auto"/>
+              <w:rPr>
+                <w:rFonts w:ascii="Arial" w:hAnsi="Arial" w:cs="Arial"/>
+                <w:b/>
+                <w:bCs/>
+                <w:sz w:val="18"/>
+                <w:szCs w:val="18"/>
+              </w:rPr>
+            </w:pPr>
+          </w:p>
+          <w:p>
+            <w:pPr>
+              <w:spacing w:after="160" w:line="360" w:lineRule="auto"/>
+              <w:rPr>
+                <w:rFonts w:ascii="Arial" w:hAnsi="Arial" w:cs="Arial"/>
                 <w:sz w:val="18"/>
                 <w:szCs w:val="18"/>
               </w:rPr>
@@ -3473,7 +3655,7 @@
                 <w:szCs w:val="18"/>
               </w:rPr>
               <w:drawing>
-                <wp:inline distT="0" distB="0" distL="0" distR="0" wp14:anchorId="64FED66E" wp14:editId="1F752B08">
+                <wp:inline distT="0" distB="0" distL="0" distR="0" wp14:anchorId="64FED66E" wp14:editId="243A0EAB">
                   <wp:extent cx="5197496" cy="2933065"/>
                   <wp:effectExtent l="0" t="0" r="3175" b="635"/>
                   <wp:docPr id="12" name="Imagem 12" descr="Tela de computador com texto preto sobre fundo branco&#10;&#10;O conteúdo gerado por IA pode estar incorreto."/>
@@ -3488,7 +3670,7 @@
                           <pic:cNvPicPr/>
                         </pic:nvPicPr>
                         <pic:blipFill>
-                          <a:blip r:embed="rId11" cstate="print">
+                          <a:blip r:embed="rId13" cstate="print">
                             <a:extLst>
                               <a:ext uri="{28A0092B-C50C-407E-A947-70E740481C1C}">
                                 <a14:useLocalDpi xmlns:a14="http://schemas.microsoft.com/office/drawing/2010/main" val="0"/>
@@ -3537,54 +3719,6 @@
               <w:spacing w:after="160" w:line="360" w:lineRule="auto"/>
               <w:rPr>
                 <w:rFonts w:ascii="Arial" w:hAnsi="Arial" w:cs="Arial"/>
-                <w:b/>
-                <w:bCs/>
-                <w:sz w:val="18"/>
-                <w:szCs w:val="18"/>
-              </w:rPr>
-            </w:pPr>
-          </w:p>
-          <w:p>
-            <w:pPr>
-              <w:spacing w:after="160" w:line="360" w:lineRule="auto"/>
-              <w:rPr>
-                <w:rFonts w:ascii="Arial" w:hAnsi="Arial" w:cs="Arial"/>
-                <w:b/>
-                <w:bCs/>
-                <w:sz w:val="18"/>
-                <w:szCs w:val="18"/>
-              </w:rPr>
-            </w:pPr>
-          </w:p>
-          <w:p>
-            <w:pPr>
-              <w:spacing w:after="160" w:line="360" w:lineRule="auto"/>
-              <w:rPr>
-                <w:rFonts w:ascii="Arial" w:hAnsi="Arial" w:cs="Arial"/>
-                <w:b/>
-                <w:bCs/>
-                <w:sz w:val="18"/>
-                <w:szCs w:val="18"/>
-              </w:rPr>
-            </w:pPr>
-          </w:p>
-          <w:p>
-            <w:pPr>
-              <w:spacing w:after="160" w:line="360" w:lineRule="auto"/>
-              <w:rPr>
-                <w:rFonts w:ascii="Arial" w:hAnsi="Arial" w:cs="Arial"/>
-                <w:b/>
-                <w:bCs/>
-                <w:sz w:val="18"/>
-                <w:szCs w:val="18"/>
-              </w:rPr>
-            </w:pPr>
-          </w:p>
-          <w:p>
-            <w:pPr>
-              <w:spacing w:after="160" w:line="360" w:lineRule="auto"/>
-              <w:rPr>
-                <w:rFonts w:ascii="Arial" w:hAnsi="Arial" w:cs="Arial"/>
                 <w:sz w:val="18"/>
                 <w:szCs w:val="18"/>
               </w:rPr>
@@ -3682,7 +3816,7 @@
                 <w:szCs w:val="18"/>
               </w:rPr>
               <w:drawing>
-                <wp:inline distT="0" distB="0" distL="0" distR="0" wp14:anchorId="6D00890D" wp14:editId="5AF943BC">
+                <wp:inline distT="0" distB="0" distL="0" distR="0" wp14:anchorId="6D00890D" wp14:editId="27A947F3">
                   <wp:extent cx="5181600" cy="2930797"/>
                   <wp:effectExtent l="0" t="0" r="0" b="3175"/>
                   <wp:docPr id="13" name="Imagem 13" descr="Texto&#10;&#10;O conteúdo gerado por IA pode estar incorreto."/>
@@ -3697,7 +3831,7 @@
                           <pic:cNvPicPr/>
                         </pic:nvPicPr>
                         <pic:blipFill>
-                          <a:blip r:embed="rId12" cstate="print">
+                          <a:blip r:embed="rId14" cstate="print">
                             <a:extLst>
                               <a:ext uri="{28A0092B-C50C-407E-A947-70E740481C1C}">
                                 <a14:useLocalDpi xmlns:a14="http://schemas.microsoft.com/office/drawing/2010/main" val="0"/>
@@ -3741,6 +3875,54 @@
               <w:spacing w:after="160" w:line="360" w:lineRule="auto"/>
               <w:rPr>
                 <w:rFonts w:ascii="Arial" w:hAnsi="Arial" w:cs="Arial"/>
+                <w:b/>
+                <w:bCs/>
+                <w:sz w:val="18"/>
+                <w:szCs w:val="18"/>
+              </w:rPr>
+            </w:pPr>
+          </w:p>
+          <w:p>
+            <w:pPr>
+              <w:spacing w:after="160" w:line="360" w:lineRule="auto"/>
+              <w:rPr>
+                <w:rFonts w:ascii="Arial" w:hAnsi="Arial" w:cs="Arial"/>
+                <w:b/>
+                <w:bCs/>
+                <w:sz w:val="18"/>
+                <w:szCs w:val="18"/>
+              </w:rPr>
+            </w:pPr>
+          </w:p>
+          <w:p>
+            <w:pPr>
+              <w:spacing w:after="160" w:line="360" w:lineRule="auto"/>
+              <w:rPr>
+                <w:rFonts w:ascii="Arial" w:hAnsi="Arial" w:cs="Arial"/>
+                <w:b/>
+                <w:bCs/>
+                <w:sz w:val="18"/>
+                <w:szCs w:val="18"/>
+              </w:rPr>
+            </w:pPr>
+          </w:p>
+          <w:p>
+            <w:pPr>
+              <w:spacing w:after="160" w:line="360" w:lineRule="auto"/>
+              <w:rPr>
+                <w:rFonts w:ascii="Arial" w:hAnsi="Arial" w:cs="Arial"/>
+                <w:b/>
+                <w:bCs/>
+                <w:sz w:val="18"/>
+                <w:szCs w:val="18"/>
+              </w:rPr>
+            </w:pPr>
+          </w:p>
+          <w:p>
+            <w:pPr>
+              <w:spacing w:after="160" w:line="360" w:lineRule="auto"/>
+              <w:rPr>
+                <w:rFonts w:ascii="Arial" w:hAnsi="Arial" w:cs="Arial"/>
                 <w:sz w:val="18"/>
                 <w:szCs w:val="18"/>
               </w:rPr>
@@ -3838,7 +4020,7 @@
                 <w:szCs w:val="18"/>
               </w:rPr>
               <w:drawing>
-                <wp:inline distT="0" distB="0" distL="0" distR="0" wp14:anchorId="574EE589" wp14:editId="0A8CE9FD">
+                <wp:inline distT="0" distB="0" distL="0" distR="0" wp14:anchorId="574EE589" wp14:editId="7A158C03">
                   <wp:extent cx="5224721" cy="2952115"/>
                   <wp:effectExtent l="0" t="0" r="0" b="635"/>
                   <wp:docPr id="14" name="Imagem 14" descr="Tela de computador com texto preto sobre fundo branco&#10;&#10;O conteúdo gerado por IA pode estar incorreto."/>
@@ -3853,7 +4035,7 @@
                           <pic:cNvPicPr/>
                         </pic:nvPicPr>
                         <pic:blipFill>
-                          <a:blip r:embed="rId13" cstate="print">
+                          <a:blip r:embed="rId15" cstate="print">
                             <a:extLst>
                               <a:ext uri="{28A0092B-C50C-407E-A947-70E740481C1C}">
                                 <a14:useLocalDpi xmlns:a14="http://schemas.microsoft.com/office/drawing/2010/main" val="0"/>
@@ -3899,47 +4081,8 @@
           </w:p>
           <w:p>
             <w:pPr>
-              <w:spacing w:after="160" w:line="360" w:lineRule="auto"/>
-              <w:rPr>
-                <w:rFonts w:ascii="Arial" w:hAnsi="Arial" w:cs="Arial"/>
-                <w:b/>
-                <w:bCs/>
-                <w:sz w:val="18"/>
-                <w:szCs w:val="18"/>
-              </w:rPr>
-            </w:pPr>
-          </w:p>
-          <w:p>
-            <w:pPr>
-              <w:spacing w:after="160" w:line="360" w:lineRule="auto"/>
-              <w:rPr>
-                <w:rFonts w:ascii="Arial" w:hAnsi="Arial" w:cs="Arial"/>
-                <w:b/>
-                <w:bCs/>
-                <w:sz w:val="18"/>
-                <w:szCs w:val="18"/>
-              </w:rPr>
-            </w:pPr>
-          </w:p>
-          <w:p>
-            <w:pPr>
-              <w:spacing w:after="160" w:line="360" w:lineRule="auto"/>
-              <w:rPr>
-                <w:rFonts w:ascii="Arial" w:hAnsi="Arial" w:cs="Arial"/>
-                <w:b/>
-                <w:bCs/>
-                <w:sz w:val="18"/>
-                <w:szCs w:val="18"/>
-              </w:rPr>
-            </w:pPr>
-          </w:p>
-          <w:p>
-            <w:pPr>
-              <w:spacing w:after="160" w:line="360" w:lineRule="auto"/>
-              <w:rPr>
-                <w:rFonts w:ascii="Arial" w:hAnsi="Arial" w:cs="Arial"/>
-                <w:b/>
-                <w:bCs/>
+              <w:rPr>
+                <w:rFonts w:ascii="Arial" w:hAnsi="Arial" w:cs="Arial"/>
                 <w:sz w:val="18"/>
                 <w:szCs w:val="18"/>
               </w:rPr>
@@ -4047,7 +4190,7 @@
                 <w:szCs w:val="18"/>
               </w:rPr>
               <w:drawing>
-                <wp:inline distT="0" distB="0" distL="0" distR="0" wp14:anchorId="13BB44AE" wp14:editId="64D2EAF7">
+                <wp:inline distT="0" distB="0" distL="0" distR="0" wp14:anchorId="13BB44AE" wp14:editId="287DB856">
                   <wp:extent cx="5212080" cy="2938231"/>
                   <wp:effectExtent l="0" t="0" r="7620" b="0"/>
                   <wp:docPr id="16" name="Imagem 16" descr="Texto&#10;&#10;O conteúdo gerado por IA pode estar incorreto."/>
@@ -4062,7 +4205,7 @@
                           <pic:cNvPicPr/>
                         </pic:nvPicPr>
                         <pic:blipFill>
-                          <a:blip r:embed="rId14" cstate="print">
+                          <a:blip r:embed="rId16" cstate="print">
                             <a:extLst>
                               <a:ext uri="{28A0092B-C50C-407E-A947-70E740481C1C}">
                                 <a14:useLocalDpi xmlns:a14="http://schemas.microsoft.com/office/drawing/2010/main" val="0"/>
@@ -4091,6 +4234,15 @@
           </w:p>
           <w:p>
             <w:pPr>
+              <w:rPr>
+                <w:rFonts w:ascii="Arial" w:hAnsi="Arial" w:cs="Arial"/>
+                <w:sz w:val="18"/>
+                <w:szCs w:val="18"/>
+              </w:rPr>
+            </w:pPr>
+          </w:p>
+          <w:p>
+            <w:pPr>
               <w:spacing w:after="160" w:line="360" w:lineRule="auto"/>
               <w:rPr>
                 <w:rFonts w:ascii="Arial" w:hAnsi="Arial" w:cs="Arial"/>
@@ -4103,101 +4255,7 @@
           </w:p>
           <w:p>
             <w:pPr>
-              <w:spacing w:after="160" w:line="360" w:lineRule="auto"/>
-              <w:rPr>
-                <w:rFonts w:ascii="Arial" w:hAnsi="Arial" w:cs="Arial"/>
-                <w:sz w:val="18"/>
-                <w:szCs w:val="18"/>
-              </w:rPr>
-            </w:pPr>
-            <w:r>
-              <w:rPr>
-                <w:rFonts w:ascii="Arial" w:hAnsi="Arial" w:cs="Arial"/>
-                <w:b/>
-                <w:bCs/>
-                <w:sz w:val="18"/>
-                <w:szCs w:val="18"/>
-              </w:rPr>
-              <w:t xml:space="preserve">Print </w:t>
-            </w:r>
-            <w:r>
-              <w:rPr>
-                <w:rFonts w:ascii="Arial" w:hAnsi="Arial" w:cs="Arial"/>
-                <w:b/>
-                <w:bCs/>
-                <w:sz w:val="18"/>
-                <w:szCs w:val="18"/>
-              </w:rPr>
-              <w:t>8</w:t>
-            </w:r>
-            <w:r>
-              <w:rPr>
-                <w:rFonts w:ascii="Arial" w:hAnsi="Arial" w:cs="Arial"/>
-                <w:b/>
-                <w:bCs/>
-                <w:sz w:val="18"/>
-                <w:szCs w:val="18"/>
-              </w:rPr>
-              <w:t>:</w:t>
-            </w:r>
-            <w:r>
-              <w:rPr>
-                <w:rFonts w:ascii="Arial" w:hAnsi="Arial" w:cs="Arial"/>
-                <w:sz w:val="18"/>
-                <w:szCs w:val="18"/>
-              </w:rPr>
-              <w:t xml:space="preserve"> Após executar comando </w:t>
-            </w:r>
-            <w:proofErr w:type="spellStart"/>
-            <w:r>
-              <w:rPr>
-                <w:rFonts w:ascii="Arial" w:hAnsi="Arial" w:cs="Arial"/>
-                <w:sz w:val="18"/>
-                <w:szCs w:val="18"/>
-              </w:rPr>
-              <w:t>Run</w:t>
-            </w:r>
-            <w:proofErr w:type="spellEnd"/>
-            <w:r>
-              <w:rPr>
-                <w:rFonts w:ascii="Arial" w:hAnsi="Arial" w:cs="Arial"/>
-                <w:sz w:val="18"/>
-                <w:szCs w:val="18"/>
-              </w:rPr>
-              <w:t xml:space="preserve"> ou pressiona-lo</w:t>
-            </w:r>
-          </w:p>
-          <w:p>
-            <w:pPr>
-              <w:jc w:val="both"/>
-              <w:rPr>
-                <w:rFonts w:ascii="Arial" w:hAnsi="Arial" w:cs="Arial"/>
-                <w:sz w:val="18"/>
-                <w:szCs w:val="18"/>
-              </w:rPr>
-            </w:pPr>
-            <w:r>
-              <w:rPr>
-                <w:rFonts w:ascii="Arial" w:hAnsi="Arial" w:cs="Arial"/>
-                <w:b/>
-                <w:bCs/>
-                <w:sz w:val="18"/>
-                <w:szCs w:val="18"/>
-              </w:rPr>
-              <w:t>Fonte:</w:t>
-            </w:r>
-            <w:r>
-              <w:rPr>
-                <w:rFonts w:ascii="Arial" w:hAnsi="Arial" w:cs="Arial"/>
-                <w:sz w:val="18"/>
-                <w:szCs w:val="18"/>
-              </w:rPr>
-              <w:t xml:space="preserve"> Autor, 2025.</w:t>
-            </w:r>
-          </w:p>
-          <w:p>
-            <w:pPr>
-              <w:jc w:val="both"/>
+              <w:spacing w:line="360" w:lineRule="auto"/>
               <w:rPr>
                 <w:rFonts w:ascii="Arial" w:hAnsi="Arial" w:cs="Arial"/>
                 <w:sz w:val="22"/>
@@ -4205,422 +4263,178 @@
               </w:rPr>
             </w:pPr>
           </w:p>
-          <w:p>
-            <w:pPr>
-              <w:rPr>
-                <w:rFonts w:ascii="Arial" w:hAnsi="Arial" w:cs="Arial"/>
-                <w:sz w:val="18"/>
-                <w:szCs w:val="18"/>
-              </w:rPr>
-            </w:pPr>
-            <w:r>
-              <w:rPr>
-                <w:rFonts w:ascii="Arial" w:hAnsi="Arial" w:cs="Arial"/>
+        </w:tc>
+      </w:tr>
+    </w:tbl>
+    <w:p>
+      <w:pPr>
+        <w:jc w:val="both"/>
+        <w:rPr>
+          <w:rFonts w:ascii="Arial" w:hAnsi="Arial" w:cs="Arial"/>
+          <w:sz w:val="22"/>
+          <w:szCs w:val="22"/>
+        </w:rPr>
+      </w:pPr>
+    </w:p>
+    <w:p>
+      <w:pPr>
+        <w:spacing w:line="360" w:lineRule="auto"/>
+        <w:jc w:val="both"/>
+        <w:rPr>
+          <w:rFonts w:ascii="Arial" w:hAnsi="Arial" w:cs="Arial"/>
+          <w:sz w:val="18"/>
+          <w:szCs w:val="18"/>
+        </w:rPr>
+      </w:pPr>
+      <w:r>
+        <w:rPr>
+          <w:rFonts w:ascii="Arial" w:hAnsi="Arial" w:cs="Arial"/>
+          <w:sz w:val="22"/>
+          <w:szCs w:val="22"/>
+        </w:rPr>
+        <w:pict w14:anchorId="345CB7E8">
+          <v:rect id="_x0000_i1035" style="width:0;height:1.5pt" o:hralign="center" o:bullet="t" o:hrstd="t" o:hr="t" fillcolor="#a0a0a0" stroked="f"/>
+        </w:pict>
+      </w:r>
+    </w:p>
+    <w:p>
+      <w:proofErr w:type="spellStart"/>
+      <w:r>
+        <w:lastRenderedPageBreak/>
+        <w:t>Populando</w:t>
+      </w:r>
+      <w:proofErr w:type="spellEnd"/>
+      <w:r>
+        <w:t xml:space="preserve"> tabelas:</w:t>
+      </w:r>
+    </w:p>
+    <w:tbl>
+      <w:tblPr>
+        <w:tblStyle w:val="Tabelacomgrade"/>
+        <w:tblW w:w="0" w:type="auto"/>
+        <w:tblLook w:val="04A0" w:firstRow="1" w:lastRow="0" w:firstColumn="1" w:lastColumn="0" w:noHBand="0" w:noVBand="1"/>
+      </w:tblPr>
+      <w:tblGrid>
+        <w:gridCol w:w="8494"/>
+      </w:tblGrid>
+      <w:tr>
+        <w:tc>
+          <w:tcPr>
+            <w:tcW w:w="8494" w:type="dxa"/>
+          </w:tcPr>
+          <w:p>
+            <w:pPr>
+              <w:spacing w:after="160" w:line="360" w:lineRule="auto"/>
+              <w:rPr>
+                <w:rFonts w:ascii="Arial" w:hAnsi="Arial" w:cs="Arial"/>
+                <w:b/>
+                <w:bCs/>
+                <w:sz w:val="18"/>
+                <w:szCs w:val="18"/>
+              </w:rPr>
+            </w:pPr>
+          </w:p>
+          <w:p>
+            <w:pPr>
+              <w:spacing w:after="160" w:line="360" w:lineRule="auto"/>
+              <w:rPr>
+                <w:rFonts w:ascii="Arial" w:hAnsi="Arial" w:cs="Arial"/>
+                <w:sz w:val="18"/>
+                <w:szCs w:val="18"/>
+              </w:rPr>
+            </w:pPr>
+            <w:r>
+              <w:rPr>
+                <w:rFonts w:ascii="Arial" w:hAnsi="Arial" w:cs="Arial"/>
+                <w:b/>
+                <w:bCs/>
+                <w:sz w:val="18"/>
+                <w:szCs w:val="18"/>
+              </w:rPr>
+              <w:t xml:space="preserve">Print </w:t>
+            </w:r>
+            <w:r>
+              <w:rPr>
+                <w:rFonts w:ascii="Arial" w:hAnsi="Arial" w:cs="Arial"/>
+                <w:b/>
+                <w:bCs/>
+                <w:sz w:val="18"/>
+                <w:szCs w:val="18"/>
+              </w:rPr>
+              <w:t>11</w:t>
+            </w:r>
+            <w:r>
+              <w:rPr>
+                <w:rFonts w:ascii="Arial" w:hAnsi="Arial" w:cs="Arial"/>
+                <w:b/>
+                <w:bCs/>
+                <w:sz w:val="18"/>
+                <w:szCs w:val="18"/>
+              </w:rPr>
+              <w:t>:</w:t>
+            </w:r>
+            <w:r>
+              <w:rPr>
+                <w:rFonts w:ascii="Arial" w:hAnsi="Arial" w:cs="Arial"/>
+                <w:sz w:val="18"/>
+                <w:szCs w:val="18"/>
+              </w:rPr>
+              <w:t xml:space="preserve"> Inserindo empresas para teste de dados</w:t>
+            </w:r>
+          </w:p>
+          <w:p>
+            <w:pPr>
+              <w:spacing w:after="160" w:line="360" w:lineRule="auto"/>
+              <w:rPr>
+                <w:rFonts w:ascii="Arial" w:hAnsi="Arial" w:cs="Arial"/>
+                <w:sz w:val="18"/>
+                <w:szCs w:val="18"/>
+              </w:rPr>
+            </w:pPr>
+            <w:r>
+              <w:rPr>
+                <w:rFonts w:ascii="Arial" w:hAnsi="Arial" w:cs="Arial"/>
+                <w:b/>
+                <w:bCs/>
+                <w:sz w:val="18"/>
+                <w:szCs w:val="18"/>
+              </w:rPr>
+              <w:t>Fonte:</w:t>
+            </w:r>
+            <w:r>
+              <w:rPr>
+                <w:rFonts w:ascii="Arial" w:hAnsi="Arial" w:cs="Arial"/>
+                <w:sz w:val="18"/>
+                <w:szCs w:val="18"/>
+              </w:rPr>
+              <w:t xml:space="preserve"> Autor, 2025.</w:t>
+            </w:r>
+          </w:p>
+          <w:p>
+            <w:pPr>
+              <w:spacing w:after="160" w:line="360" w:lineRule="auto"/>
+              <w:rPr>
+                <w:rFonts w:ascii="Arial" w:hAnsi="Arial" w:cs="Arial"/>
+                <w:b/>
+                <w:bCs/>
+                <w:sz w:val="18"/>
+                <w:szCs w:val="18"/>
+              </w:rPr>
+            </w:pPr>
+            <w:r>
+              <w:rPr>
+                <w:rFonts w:ascii="Arial" w:hAnsi="Arial" w:cs="Arial"/>
+                <w:b/>
+                <w:bCs/>
+                <w:noProof/>
                 <w:sz w:val="18"/>
                 <w:szCs w:val="18"/>
               </w:rPr>
               <w:drawing>
-                <wp:inline distT="0" distB="0" distL="0" distR="0" wp14:anchorId="36C34DC1" wp14:editId="7D8AB894">
-                  <wp:extent cx="5400040" cy="791210"/>
-                  <wp:effectExtent l="0" t="0" r="0" b="8890"/>
-                  <wp:docPr id="17" name="Imagem 17"/>
-                  <wp:cNvGraphicFramePr>
-                    <a:graphicFrameLocks xmlns:a="http://schemas.openxmlformats.org/drawingml/2006/main" noChangeAspect="1"/>
-                  </wp:cNvGraphicFramePr>
-                  <a:graphic xmlns:a="http://schemas.openxmlformats.org/drawingml/2006/main">
-                    <a:graphicData uri="http://schemas.openxmlformats.org/drawingml/2006/picture">
-                      <pic:pic xmlns:pic="http://schemas.openxmlformats.org/drawingml/2006/picture">
-                        <pic:nvPicPr>
-                          <pic:cNvPr id="1" name=""/>
-                          <pic:cNvPicPr/>
-                        </pic:nvPicPr>
-                        <pic:blipFill>
-                          <a:blip r:embed="rId15"/>
-                          <a:stretch>
-                            <a:fillRect/>
-                          </a:stretch>
-                        </pic:blipFill>
-                        <pic:spPr>
-                          <a:xfrm>
-                            <a:off x="0" y="0"/>
-                            <a:ext cx="5400040" cy="791210"/>
-                          </a:xfrm>
-                          <a:prstGeom prst="rect">
-                            <a:avLst/>
-                          </a:prstGeom>
-                        </pic:spPr>
-                      </pic:pic>
-                    </a:graphicData>
-                  </a:graphic>
-                </wp:inline>
-              </w:drawing>
-            </w:r>
-            <w:r>
-              <w:rPr>
-                <w:rFonts w:ascii="Arial" w:hAnsi="Arial" w:cs="Arial"/>
-                <w:sz w:val="18"/>
-                <w:szCs w:val="18"/>
-              </w:rPr>
-              <w:br w:type="page"/>
-            </w:r>
-          </w:p>
-          <w:p>
-            <w:pPr>
-              <w:spacing w:after="160" w:line="360" w:lineRule="auto"/>
-              <w:rPr>
-                <w:rFonts w:ascii="Arial" w:hAnsi="Arial" w:cs="Arial"/>
-                <w:b/>
-                <w:bCs/>
-                <w:sz w:val="18"/>
-                <w:szCs w:val="18"/>
-              </w:rPr>
-            </w:pPr>
-          </w:p>
-          <w:p>
-            <w:pPr>
-              <w:spacing w:after="160" w:line="360" w:lineRule="auto"/>
-              <w:rPr>
-                <w:rFonts w:ascii="Arial" w:hAnsi="Arial" w:cs="Arial"/>
-                <w:b/>
-                <w:bCs/>
-                <w:sz w:val="18"/>
-                <w:szCs w:val="18"/>
-              </w:rPr>
-            </w:pPr>
-          </w:p>
-          <w:p>
-            <w:pPr>
-              <w:spacing w:after="160" w:line="360" w:lineRule="auto"/>
-              <w:rPr>
-                <w:rFonts w:ascii="Arial" w:hAnsi="Arial" w:cs="Arial"/>
-                <w:b/>
-                <w:bCs/>
-                <w:sz w:val="18"/>
-                <w:szCs w:val="18"/>
-              </w:rPr>
-            </w:pPr>
-          </w:p>
-          <w:p>
-            <w:pPr>
-              <w:spacing w:after="160" w:line="360" w:lineRule="auto"/>
-              <w:rPr>
-                <w:rFonts w:ascii="Arial" w:hAnsi="Arial" w:cs="Arial"/>
-                <w:b/>
-                <w:bCs/>
-                <w:sz w:val="18"/>
-                <w:szCs w:val="18"/>
-              </w:rPr>
-            </w:pPr>
-          </w:p>
-          <w:p>
-            <w:pPr>
-              <w:spacing w:after="160" w:line="360" w:lineRule="auto"/>
-              <w:rPr>
-                <w:rFonts w:ascii="Arial" w:hAnsi="Arial" w:cs="Arial"/>
-                <w:b/>
-                <w:bCs/>
-                <w:sz w:val="18"/>
-                <w:szCs w:val="18"/>
-              </w:rPr>
-            </w:pPr>
-          </w:p>
-          <w:p>
-            <w:pPr>
-              <w:spacing w:after="160" w:line="360" w:lineRule="auto"/>
-              <w:rPr>
-                <w:rFonts w:ascii="Arial" w:hAnsi="Arial" w:cs="Arial"/>
-                <w:b/>
-                <w:bCs/>
-                <w:sz w:val="18"/>
-                <w:szCs w:val="18"/>
-              </w:rPr>
-            </w:pPr>
-          </w:p>
-          <w:p>
-            <w:pPr>
-              <w:spacing w:after="160" w:line="360" w:lineRule="auto"/>
-              <w:rPr>
-                <w:rFonts w:ascii="Arial" w:hAnsi="Arial" w:cs="Arial"/>
-                <w:b/>
-                <w:bCs/>
-                <w:sz w:val="18"/>
-                <w:szCs w:val="18"/>
-              </w:rPr>
-            </w:pPr>
-          </w:p>
-          <w:p>
-            <w:pPr>
-              <w:spacing w:after="160" w:line="360" w:lineRule="auto"/>
-              <w:rPr>
-                <w:rFonts w:ascii="Arial" w:hAnsi="Arial" w:cs="Arial"/>
-                <w:b/>
-                <w:bCs/>
-                <w:sz w:val="18"/>
-                <w:szCs w:val="18"/>
-              </w:rPr>
-            </w:pPr>
-          </w:p>
-          <w:p>
-            <w:pPr>
-              <w:spacing w:after="160" w:line="360" w:lineRule="auto"/>
-              <w:rPr>
-                <w:rFonts w:ascii="Arial" w:hAnsi="Arial" w:cs="Arial"/>
-                <w:b/>
-                <w:bCs/>
-                <w:sz w:val="18"/>
-                <w:szCs w:val="18"/>
-              </w:rPr>
-            </w:pPr>
-          </w:p>
-          <w:p>
-            <w:pPr>
-              <w:spacing w:after="160" w:line="360" w:lineRule="auto"/>
-              <w:rPr>
-                <w:rFonts w:ascii="Arial" w:hAnsi="Arial" w:cs="Arial"/>
-                <w:b/>
-                <w:bCs/>
-                <w:sz w:val="18"/>
-                <w:szCs w:val="18"/>
-              </w:rPr>
-            </w:pPr>
-          </w:p>
-          <w:p>
-            <w:pPr>
-              <w:spacing w:after="160" w:line="360" w:lineRule="auto"/>
-              <w:rPr>
-                <w:rFonts w:ascii="Arial" w:hAnsi="Arial" w:cs="Arial"/>
-                <w:b/>
-                <w:bCs/>
-                <w:sz w:val="18"/>
-                <w:szCs w:val="18"/>
-              </w:rPr>
-            </w:pPr>
-          </w:p>
-          <w:p>
-            <w:pPr>
-              <w:spacing w:after="160" w:line="360" w:lineRule="auto"/>
-              <w:rPr>
-                <w:rFonts w:ascii="Arial" w:hAnsi="Arial" w:cs="Arial"/>
-                <w:sz w:val="18"/>
-                <w:szCs w:val="18"/>
-              </w:rPr>
-            </w:pPr>
-            <w:r>
-              <w:rPr>
-                <w:rFonts w:ascii="Arial" w:hAnsi="Arial" w:cs="Arial"/>
-                <w:b/>
-                <w:bCs/>
-                <w:sz w:val="18"/>
-                <w:szCs w:val="18"/>
-              </w:rPr>
-              <w:lastRenderedPageBreak/>
-              <w:t xml:space="preserve">Print </w:t>
-            </w:r>
-            <w:r>
-              <w:rPr>
-                <w:rFonts w:ascii="Arial" w:hAnsi="Arial" w:cs="Arial"/>
-                <w:b/>
-                <w:bCs/>
-                <w:sz w:val="18"/>
-                <w:szCs w:val="18"/>
-              </w:rPr>
-              <w:t>9</w:t>
-            </w:r>
-            <w:r>
-              <w:rPr>
-                <w:rFonts w:ascii="Arial" w:hAnsi="Arial" w:cs="Arial"/>
-                <w:b/>
-                <w:bCs/>
-                <w:sz w:val="18"/>
-                <w:szCs w:val="18"/>
-              </w:rPr>
-              <w:t>:</w:t>
-            </w:r>
-            <w:r>
-              <w:rPr>
-                <w:rFonts w:ascii="Arial" w:hAnsi="Arial" w:cs="Arial"/>
-                <w:sz w:val="18"/>
-                <w:szCs w:val="18"/>
-              </w:rPr>
-              <w:t xml:space="preserve"> Todas entidades já preenchidas com atributos.</w:t>
-            </w:r>
-          </w:p>
-          <w:p>
-            <w:pPr>
-              <w:spacing w:after="160" w:line="360" w:lineRule="auto"/>
-              <w:rPr>
-                <w:rFonts w:ascii="Arial" w:hAnsi="Arial" w:cs="Arial"/>
-                <w:sz w:val="18"/>
-                <w:szCs w:val="18"/>
-              </w:rPr>
-            </w:pPr>
-            <w:r>
-              <w:rPr>
-                <w:rFonts w:ascii="Arial" w:hAnsi="Arial" w:cs="Arial"/>
-                <w:b/>
-                <w:bCs/>
-                <w:sz w:val="18"/>
-                <w:szCs w:val="18"/>
-              </w:rPr>
-              <w:t>Fonte:</w:t>
-            </w:r>
-            <w:r>
-              <w:rPr>
-                <w:rFonts w:ascii="Arial" w:hAnsi="Arial" w:cs="Arial"/>
-                <w:sz w:val="18"/>
-                <w:szCs w:val="18"/>
-              </w:rPr>
-              <w:t xml:space="preserve"> Autor, 2025.</w:t>
-            </w:r>
-          </w:p>
-          <w:p>
-            <w:pPr>
-              <w:spacing w:after="160" w:line="360" w:lineRule="auto"/>
-              <w:rPr>
-                <w:rFonts w:ascii="Arial" w:hAnsi="Arial" w:cs="Arial"/>
-                <w:sz w:val="18"/>
-                <w:szCs w:val="18"/>
-              </w:rPr>
-            </w:pPr>
-            <w:r>
-              <w:rPr>
-                <w:rFonts w:ascii="Arial" w:hAnsi="Arial" w:cs="Arial"/>
-                <w:sz w:val="18"/>
-                <w:szCs w:val="18"/>
-              </w:rPr>
-              <w:drawing>
-                <wp:inline distT="0" distB="0" distL="0" distR="0" wp14:anchorId="4DD8134E" wp14:editId="756975D1">
-                  <wp:extent cx="5400040" cy="3262630"/>
+                <wp:inline distT="0" distB="0" distL="0" distR="0" wp14:anchorId="69987895" wp14:editId="27229B36">
+                  <wp:extent cx="5181600" cy="731176"/>
                   <wp:effectExtent l="0" t="0" r="0" b="0"/>
-                  <wp:docPr id="9" name="Imagem 9"/>
-                  <wp:cNvGraphicFramePr>
-                    <a:graphicFrameLocks xmlns:a="http://schemas.openxmlformats.org/drawingml/2006/main" noChangeAspect="1"/>
-                  </wp:cNvGraphicFramePr>
-                  <a:graphic xmlns:a="http://schemas.openxmlformats.org/drawingml/2006/main">
-                    <a:graphicData uri="http://schemas.openxmlformats.org/drawingml/2006/picture">
-                      <pic:pic xmlns:pic="http://schemas.openxmlformats.org/drawingml/2006/picture">
-                        <pic:nvPicPr>
-                          <pic:cNvPr id="1" name=""/>
-                          <pic:cNvPicPr/>
-                        </pic:nvPicPr>
-                        <pic:blipFill>
-                          <a:blip r:embed="rId16"/>
-                          <a:stretch>
-                            <a:fillRect/>
-                          </a:stretch>
-                        </pic:blipFill>
-                        <pic:spPr>
-                          <a:xfrm>
-                            <a:off x="0" y="0"/>
-                            <a:ext cx="5400040" cy="3262630"/>
-                          </a:xfrm>
-                          <a:prstGeom prst="rect">
-                            <a:avLst/>
-                          </a:prstGeom>
-                        </pic:spPr>
-                      </pic:pic>
-                    </a:graphicData>
-                  </a:graphic>
-                </wp:inline>
-              </w:drawing>
-            </w:r>
-          </w:p>
-          <w:p>
-            <w:pPr>
-              <w:spacing w:after="160" w:line="360" w:lineRule="auto"/>
-              <w:rPr>
-                <w:rFonts w:ascii="Arial" w:hAnsi="Arial" w:cs="Arial"/>
-                <w:sz w:val="18"/>
-                <w:szCs w:val="18"/>
-              </w:rPr>
-            </w:pPr>
-            <w:r>
-              <w:rPr>
-                <w:rFonts w:ascii="Arial" w:hAnsi="Arial" w:cs="Arial"/>
-                <w:b/>
-                <w:bCs/>
-                <w:sz w:val="18"/>
-                <w:szCs w:val="18"/>
-              </w:rPr>
-              <w:t xml:space="preserve">Print </w:t>
-            </w:r>
-            <w:r>
-              <w:rPr>
-                <w:rFonts w:ascii="Arial" w:hAnsi="Arial" w:cs="Arial"/>
-                <w:b/>
-                <w:bCs/>
-                <w:sz w:val="18"/>
-                <w:szCs w:val="18"/>
-              </w:rPr>
-              <w:t>10</w:t>
-            </w:r>
-            <w:r>
-              <w:rPr>
-                <w:rFonts w:ascii="Arial" w:hAnsi="Arial" w:cs="Arial"/>
-                <w:b/>
-                <w:bCs/>
-                <w:sz w:val="18"/>
-                <w:szCs w:val="18"/>
-              </w:rPr>
-              <w:t>:</w:t>
-            </w:r>
-            <w:r>
-              <w:rPr>
-                <w:rFonts w:ascii="Arial" w:hAnsi="Arial" w:cs="Arial"/>
-                <w:sz w:val="18"/>
-                <w:szCs w:val="18"/>
-              </w:rPr>
-              <w:t xml:space="preserve"> Visualização dos Esquemas, tabelas, entidades e atributos prontas diretamente no Supabase.</w:t>
-            </w:r>
-          </w:p>
-          <w:p>
-            <w:pPr>
-              <w:spacing w:after="160" w:line="360" w:lineRule="auto"/>
-              <w:rPr>
-                <w:rFonts w:ascii="Arial" w:hAnsi="Arial" w:cs="Arial"/>
-                <w:sz w:val="18"/>
-                <w:szCs w:val="18"/>
-              </w:rPr>
-            </w:pPr>
-            <w:r>
-              <w:rPr>
-                <w:rFonts w:ascii="Arial" w:hAnsi="Arial" w:cs="Arial"/>
-                <w:b/>
-                <w:bCs/>
-                <w:sz w:val="18"/>
-                <w:szCs w:val="18"/>
-              </w:rPr>
-              <w:t>Fonte:</w:t>
-            </w:r>
-            <w:r>
-              <w:rPr>
-                <w:rFonts w:ascii="Arial" w:hAnsi="Arial" w:cs="Arial"/>
-                <w:sz w:val="18"/>
-                <w:szCs w:val="18"/>
-              </w:rPr>
-              <w:t xml:space="preserve"> Autor, 2025.</w:t>
-            </w:r>
-          </w:p>
-          <w:p>
-            <w:pPr>
-              <w:spacing w:after="160" w:line="360" w:lineRule="auto"/>
-              <w:rPr>
-                <w:rFonts w:ascii="Arial" w:hAnsi="Arial" w:cs="Arial"/>
-                <w:sz w:val="18"/>
-                <w:szCs w:val="18"/>
-              </w:rPr>
-            </w:pPr>
-            <w:r>
-              <w:rPr>
-                <w:rFonts w:ascii="Arial" w:hAnsi="Arial" w:cs="Arial"/>
-                <w:sz w:val="18"/>
-                <w:szCs w:val="18"/>
-              </w:rPr>
-              <w:drawing>
-                <wp:inline distT="0" distB="0" distL="0" distR="0" wp14:anchorId="69D9D500" wp14:editId="64CD476D">
-                  <wp:extent cx="5400040" cy="2691130"/>
-                  <wp:effectExtent l="0" t="0" r="0" b="0"/>
-                  <wp:docPr id="10" name="Imagem 10"/>
+                  <wp:docPr id="25" name="Imagem 25"/>
                   <wp:cNvGraphicFramePr>
                     <a:graphicFrameLocks xmlns:a="http://schemas.openxmlformats.org/drawingml/2006/main" noChangeAspect="1"/>
                   </wp:cNvGraphicFramePr>
@@ -4640,240 +4454,6 @@
                         <pic:spPr>
                           <a:xfrm>
                             <a:off x="0" y="0"/>
-                            <a:ext cx="5400040" cy="2691130"/>
-                          </a:xfrm>
-                          <a:prstGeom prst="rect">
-                            <a:avLst/>
-                          </a:prstGeom>
-                        </pic:spPr>
-                      </pic:pic>
-                    </a:graphicData>
-                  </a:graphic>
-                </wp:inline>
-              </w:drawing>
-            </w:r>
-          </w:p>
-          <w:p>
-            <w:pPr>
-              <w:jc w:val="both"/>
-              <w:rPr>
-                <w:rFonts w:ascii="Arial" w:hAnsi="Arial" w:cs="Arial"/>
-                <w:sz w:val="22"/>
-                <w:szCs w:val="22"/>
-              </w:rPr>
-            </w:pPr>
-          </w:p>
-        </w:tc>
-      </w:tr>
-    </w:tbl>
-    <w:p>
-      <w:pPr>
-        <w:jc w:val="both"/>
-        <w:rPr>
-          <w:rFonts w:ascii="Arial" w:hAnsi="Arial" w:cs="Arial"/>
-          <w:sz w:val="22"/>
-          <w:szCs w:val="22"/>
-        </w:rPr>
-      </w:pPr>
-    </w:p>
-    <w:p>
-      <w:pPr>
-        <w:spacing w:line="360" w:lineRule="auto"/>
-        <w:jc w:val="both"/>
-        <w:rPr>
-          <w:rFonts w:ascii="Arial" w:hAnsi="Arial" w:cs="Arial"/>
-          <w:sz w:val="18"/>
-          <w:szCs w:val="18"/>
-        </w:rPr>
-      </w:pPr>
-      <w:r>
-        <w:rPr>
-          <w:rFonts w:ascii="Arial" w:hAnsi="Arial" w:cs="Arial"/>
-          <w:sz w:val="22"/>
-          <w:szCs w:val="22"/>
-        </w:rPr>
-        <w:pict w14:anchorId="345CB7E8">
-          <v:rect id="_x0000_i1057" style="width:0;height:1.5pt" o:hralign="center" o:bullet="t" o:hrstd="t" o:hr="t" fillcolor="#a0a0a0" stroked="f"/>
-        </w:pict>
-      </w:r>
-    </w:p>
-    <w:p>
-      <w:r>
-        <w:br w:type="page"/>
-      </w:r>
-    </w:p>
-    <w:p>
-      <w:pPr>
-        <w:spacing w:after="0" w:line="360" w:lineRule="auto"/>
-      </w:pPr>
-      <w:r>
-        <w:lastRenderedPageBreak/>
-        <w:t>Populando tabelas:</w:t>
-      </w:r>
-    </w:p>
-    <w:tbl>
-      <w:tblPr>
-        <w:tblStyle w:val="Tabelacomgrade"/>
-        <w:tblW w:w="0" w:type="auto"/>
-        <w:tblLook w:val="04A0" w:firstRow="1" w:lastRow="0" w:firstColumn="1" w:lastColumn="0" w:noHBand="0" w:noVBand="1"/>
-      </w:tblPr>
-      <w:tblGrid>
-        <w:gridCol w:w="8494"/>
-      </w:tblGrid>
-      <w:tr>
-        <w:tc>
-          <w:tcPr>
-            <w:tcW w:w="8494" w:type="dxa"/>
-          </w:tcPr>
-          <w:p>
-            <w:pPr>
-              <w:spacing w:after="160" w:line="360" w:lineRule="auto"/>
-              <w:rPr>
-                <w:rFonts w:ascii="Arial" w:hAnsi="Arial" w:cs="Arial"/>
-                <w:b/>
-                <w:bCs/>
-                <w:sz w:val="18"/>
-                <w:szCs w:val="18"/>
-              </w:rPr>
-            </w:pPr>
-          </w:p>
-          <w:p>
-            <w:pPr>
-              <w:spacing w:after="160" w:line="360" w:lineRule="auto"/>
-              <w:rPr>
-                <w:rFonts w:ascii="Arial" w:hAnsi="Arial" w:cs="Arial"/>
-                <w:sz w:val="18"/>
-                <w:szCs w:val="18"/>
-              </w:rPr>
-            </w:pPr>
-            <w:r>
-              <w:rPr>
-                <w:rFonts w:ascii="Arial" w:hAnsi="Arial" w:cs="Arial"/>
-                <w:b/>
-                <w:bCs/>
-                <w:sz w:val="18"/>
-                <w:szCs w:val="18"/>
-              </w:rPr>
-              <w:t xml:space="preserve">Print </w:t>
-            </w:r>
-            <w:r>
-              <w:rPr>
-                <w:rFonts w:ascii="Arial" w:hAnsi="Arial" w:cs="Arial"/>
-                <w:b/>
-                <w:bCs/>
-                <w:sz w:val="18"/>
-                <w:szCs w:val="18"/>
-              </w:rPr>
-              <w:t>1</w:t>
-            </w:r>
-            <w:r>
-              <w:rPr>
-                <w:rFonts w:ascii="Arial" w:hAnsi="Arial" w:cs="Arial"/>
-                <w:b/>
-                <w:bCs/>
-                <w:sz w:val="18"/>
-                <w:szCs w:val="18"/>
-              </w:rPr>
-              <w:t>1</w:t>
-            </w:r>
-            <w:r>
-              <w:rPr>
-                <w:rFonts w:ascii="Arial" w:hAnsi="Arial" w:cs="Arial"/>
-                <w:b/>
-                <w:bCs/>
-                <w:sz w:val="18"/>
-                <w:szCs w:val="18"/>
-              </w:rPr>
-              <w:t>:</w:t>
-            </w:r>
-            <w:r>
-              <w:rPr>
-                <w:rFonts w:ascii="Arial" w:hAnsi="Arial" w:cs="Arial"/>
-                <w:sz w:val="18"/>
-                <w:szCs w:val="18"/>
-              </w:rPr>
-              <w:t xml:space="preserve"> </w:t>
-            </w:r>
-            <w:r>
-              <w:rPr>
-                <w:rFonts w:ascii="Arial" w:hAnsi="Arial" w:cs="Arial"/>
-                <w:sz w:val="18"/>
-                <w:szCs w:val="18"/>
-              </w:rPr>
-              <w:t>Inserindo empresas para teste de dados</w:t>
-            </w:r>
-          </w:p>
-          <w:p>
-            <w:pPr>
-              <w:spacing w:after="160" w:line="360" w:lineRule="auto"/>
-              <w:rPr>
-                <w:rFonts w:ascii="Arial" w:hAnsi="Arial" w:cs="Arial"/>
-                <w:sz w:val="18"/>
-                <w:szCs w:val="18"/>
-              </w:rPr>
-            </w:pPr>
-            <w:r>
-              <w:rPr>
-                <w:rFonts w:ascii="Arial" w:hAnsi="Arial" w:cs="Arial"/>
-                <w:b/>
-                <w:bCs/>
-                <w:sz w:val="18"/>
-                <w:szCs w:val="18"/>
-              </w:rPr>
-              <w:t>Fonte:</w:t>
-            </w:r>
-            <w:r>
-              <w:rPr>
-                <w:rFonts w:ascii="Arial" w:hAnsi="Arial" w:cs="Arial"/>
-                <w:sz w:val="18"/>
-                <w:szCs w:val="18"/>
-              </w:rPr>
-              <w:t xml:space="preserve"> Autor, 2025.</w:t>
-            </w:r>
-          </w:p>
-          <w:p>
-            <w:pPr>
-              <w:spacing w:after="160" w:line="360" w:lineRule="auto"/>
-              <w:rPr>
-                <w:rFonts w:ascii="Arial" w:hAnsi="Arial" w:cs="Arial"/>
-                <w:b/>
-                <w:bCs/>
-                <w:sz w:val="18"/>
-                <w:szCs w:val="18"/>
-              </w:rPr>
-            </w:pPr>
-            <w:r>
-              <w:rPr>
-                <w:rFonts w:ascii="Arial" w:hAnsi="Arial" w:cs="Arial"/>
-                <w:b/>
-                <w:bCs/>
-                <w:sz w:val="18"/>
-                <w:szCs w:val="18"/>
-              </w:rPr>
-              <w:drawing>
-                <wp:inline distT="0" distB="0" distL="0" distR="0" wp14:anchorId="69987895" wp14:editId="27229B36">
-                  <wp:extent cx="5181600" cy="731176"/>
-                  <wp:effectExtent l="0" t="0" r="0" b="0"/>
-                  <wp:docPr id="25" name="Imagem 25"/>
-                  <wp:cNvGraphicFramePr>
-                    <a:graphicFrameLocks xmlns:a="http://schemas.openxmlformats.org/drawingml/2006/main" noChangeAspect="1"/>
-                  </wp:cNvGraphicFramePr>
-                  <a:graphic xmlns:a="http://schemas.openxmlformats.org/drawingml/2006/main">
-                    <a:graphicData uri="http://schemas.openxmlformats.org/drawingml/2006/picture">
-                      <pic:pic xmlns:pic="http://schemas.openxmlformats.org/drawingml/2006/picture">
-                        <pic:nvPicPr>
-                          <pic:cNvPr id="1" name=""/>
-                          <pic:cNvPicPr/>
-                        </pic:nvPicPr>
-                        <pic:blipFill>
-                          <a:blip r:embed="rId18"/>
-                          <a:stretch>
-                            <a:fillRect/>
-                          </a:stretch>
-                        </pic:blipFill>
-                        <pic:spPr>
-                          <a:xfrm>
-                            <a:off x="0" y="0"/>
                             <a:ext cx="5206030" cy="734623"/>
                           </a:xfrm>
                           <a:prstGeom prst="rect">
@@ -4914,17 +4494,7 @@
                 <w:sz w:val="18"/>
                 <w:szCs w:val="18"/>
               </w:rPr>
-              <w:t>1</w:t>
-            </w:r>
-            <w:r>
-              <w:rPr>
-                <w:rFonts w:ascii="Arial" w:hAnsi="Arial" w:cs="Arial"/>
-                <w:b/>
-                <w:bCs/>
-                <w:sz w:val="18"/>
-                <w:szCs w:val="18"/>
-              </w:rPr>
-              <w:t>2</w:t>
+              <w:t>12</w:t>
             </w:r>
             <w:r>
               <w:rPr>
@@ -4942,15 +4512,7 @@
                 <w:sz w:val="18"/>
                 <w:szCs w:val="18"/>
               </w:rPr>
-              <w:t xml:space="preserve"> </w:t>
-            </w:r>
-            <w:r>
-              <w:rPr>
-                <w:rFonts w:ascii="Arial" w:hAnsi="Arial" w:cs="Arial"/>
-                <w:sz w:val="18"/>
-                <w:szCs w:val="18"/>
-              </w:rPr>
-              <w:t>Verificando tabela empresas</w:t>
+              <w:t xml:space="preserve"> Verificando tabela empresas</w:t>
             </w:r>
           </w:p>
           <w:p>
@@ -4998,7 +4560,7 @@
                 <w:szCs w:val="18"/>
               </w:rPr>
               <w:drawing>
-                <wp:inline distT="0" distB="0" distL="0" distR="0" wp14:anchorId="0C8DD237" wp14:editId="516B3CD1">
+                <wp:inline distT="0" distB="0" distL="0" distR="0" wp14:anchorId="0C8DD237" wp14:editId="61C04757">
                   <wp:extent cx="5189220" cy="2157700"/>
                   <wp:effectExtent l="0" t="0" r="0" b="0"/>
                   <wp:docPr id="27" name="Imagem 27" descr="Tela de computador com fundo preto&#10;&#10;O conteúdo gerado por IA pode estar incorreto."/>
@@ -5013,7 +4575,7 @@
                           <pic:cNvPicPr/>
                         </pic:nvPicPr>
                         <pic:blipFill>
-                          <a:blip r:embed="rId19" cstate="print">
+                          <a:blip r:embed="rId18" cstate="print">
                             <a:extLst>
                               <a:ext uri="{28A0092B-C50C-407E-A947-70E740481C1C}">
                                 <a14:useLocalDpi xmlns:a14="http://schemas.microsoft.com/office/drawing/2010/main" val="0"/>
@@ -5172,6 +4734,7 @@
             <w:r>
               <w:rPr>
                 <w:rFonts w:ascii="Arial" w:hAnsi="Arial" w:cs="Arial"/>
+                <w:noProof/>
                 <w:sz w:val="18"/>
                 <w:szCs w:val="18"/>
               </w:rPr>
@@ -5180,6 +4743,266 @@
                   <wp:extent cx="5097780" cy="1429105"/>
                   <wp:effectExtent l="0" t="0" r="7620" b="0"/>
                   <wp:docPr id="23" name="Imagem 23"/>
+                  <wp:cNvGraphicFramePr>
+                    <a:graphicFrameLocks xmlns:a="http://schemas.openxmlformats.org/drawingml/2006/main" noChangeAspect="1"/>
+                  </wp:cNvGraphicFramePr>
+                  <a:graphic xmlns:a="http://schemas.openxmlformats.org/drawingml/2006/main">
+                    <a:graphicData uri="http://schemas.openxmlformats.org/drawingml/2006/picture">
+                      <pic:pic xmlns:pic="http://schemas.openxmlformats.org/drawingml/2006/picture">
+                        <pic:nvPicPr>
+                          <pic:cNvPr id="1" name=""/>
+                          <pic:cNvPicPr/>
+                        </pic:nvPicPr>
+                        <pic:blipFill>
+                          <a:blip r:embed="rId19"/>
+                          <a:stretch>
+                            <a:fillRect/>
+                          </a:stretch>
+                        </pic:blipFill>
+                        <pic:spPr>
+                          <a:xfrm>
+                            <a:off x="0" y="0"/>
+                            <a:ext cx="5109897" cy="1432502"/>
+                          </a:xfrm>
+                          <a:prstGeom prst="rect">
+                            <a:avLst/>
+                          </a:prstGeom>
+                        </pic:spPr>
+                      </pic:pic>
+                    </a:graphicData>
+                  </a:graphic>
+                </wp:inline>
+              </w:drawing>
+            </w:r>
+          </w:p>
+          <w:p>
+            <w:pPr>
+              <w:spacing w:after="160" w:line="360" w:lineRule="auto"/>
+              <w:rPr>
+                <w:rFonts w:ascii="Arial" w:hAnsi="Arial" w:cs="Arial"/>
+                <w:b/>
+                <w:bCs/>
+                <w:sz w:val="18"/>
+                <w:szCs w:val="18"/>
+              </w:rPr>
+            </w:pPr>
+          </w:p>
+          <w:p>
+            <w:pPr>
+              <w:spacing w:after="160" w:line="360" w:lineRule="auto"/>
+              <w:rPr>
+                <w:rFonts w:ascii="Arial" w:hAnsi="Arial" w:cs="Arial"/>
+                <w:b/>
+                <w:bCs/>
+                <w:sz w:val="18"/>
+                <w:szCs w:val="18"/>
+              </w:rPr>
+            </w:pPr>
+          </w:p>
+          <w:p>
+            <w:pPr>
+              <w:spacing w:after="160" w:line="360" w:lineRule="auto"/>
+              <w:rPr>
+                <w:rFonts w:ascii="Arial" w:hAnsi="Arial" w:cs="Arial"/>
+                <w:b/>
+                <w:bCs/>
+                <w:sz w:val="18"/>
+                <w:szCs w:val="18"/>
+              </w:rPr>
+            </w:pPr>
+          </w:p>
+          <w:p>
+            <w:pPr>
+              <w:spacing w:after="160" w:line="360" w:lineRule="auto"/>
+              <w:rPr>
+                <w:rFonts w:ascii="Arial" w:hAnsi="Arial" w:cs="Arial"/>
+                <w:b/>
+                <w:bCs/>
+                <w:sz w:val="18"/>
+                <w:szCs w:val="18"/>
+              </w:rPr>
+            </w:pPr>
+          </w:p>
+          <w:p>
+            <w:pPr>
+              <w:spacing w:after="160" w:line="360" w:lineRule="auto"/>
+              <w:rPr>
+                <w:rFonts w:ascii="Arial" w:hAnsi="Arial" w:cs="Arial"/>
+                <w:b/>
+                <w:bCs/>
+                <w:sz w:val="18"/>
+                <w:szCs w:val="18"/>
+              </w:rPr>
+            </w:pPr>
+          </w:p>
+          <w:p>
+            <w:pPr>
+              <w:spacing w:after="160" w:line="360" w:lineRule="auto"/>
+              <w:rPr>
+                <w:rFonts w:ascii="Arial" w:hAnsi="Arial" w:cs="Arial"/>
+                <w:sz w:val="18"/>
+                <w:szCs w:val="18"/>
+              </w:rPr>
+            </w:pPr>
+            <w:r>
+              <w:rPr>
+                <w:rFonts w:ascii="Arial" w:hAnsi="Arial" w:cs="Arial"/>
+                <w:b/>
+                <w:bCs/>
+                <w:sz w:val="18"/>
+                <w:szCs w:val="18"/>
+              </w:rPr>
+              <w:lastRenderedPageBreak/>
+              <w:t xml:space="preserve">Print </w:t>
+            </w:r>
+            <w:r>
+              <w:rPr>
+                <w:rFonts w:ascii="Arial" w:hAnsi="Arial" w:cs="Arial"/>
+                <w:b/>
+                <w:bCs/>
+                <w:sz w:val="18"/>
+                <w:szCs w:val="18"/>
+              </w:rPr>
+              <w:t>1</w:t>
+            </w:r>
+            <w:r>
+              <w:rPr>
+                <w:rFonts w:ascii="Arial" w:hAnsi="Arial" w:cs="Arial"/>
+                <w:b/>
+                <w:bCs/>
+                <w:sz w:val="18"/>
+                <w:szCs w:val="18"/>
+              </w:rPr>
+              <w:t>4</w:t>
+            </w:r>
+            <w:r>
+              <w:rPr>
+                <w:rFonts w:ascii="Arial" w:hAnsi="Arial" w:cs="Arial"/>
+                <w:b/>
+                <w:bCs/>
+                <w:sz w:val="18"/>
+                <w:szCs w:val="18"/>
+              </w:rPr>
+              <w:t>:</w:t>
+            </w:r>
+            <w:r>
+              <w:rPr>
+                <w:rFonts w:ascii="Arial" w:hAnsi="Arial" w:cs="Arial"/>
+                <w:sz w:val="18"/>
+                <w:szCs w:val="18"/>
+              </w:rPr>
+              <w:t xml:space="preserve"> verificando </w:t>
+            </w:r>
+            <w:r>
+              <w:rPr>
+                <w:rFonts w:ascii="Arial" w:hAnsi="Arial" w:cs="Arial"/>
+                <w:sz w:val="18"/>
+                <w:szCs w:val="18"/>
+              </w:rPr>
+              <w:t>dados inseridos e a adição do ID</w:t>
+            </w:r>
+            <w:r>
+              <w:rPr>
+                <w:rFonts w:ascii="Arial" w:hAnsi="Arial" w:cs="Arial"/>
+                <w:sz w:val="18"/>
+                <w:szCs w:val="18"/>
+              </w:rPr>
+              <w:t xml:space="preserve"> </w:t>
+            </w:r>
+            <w:proofErr w:type="gramStart"/>
+            <w:r>
+              <w:rPr>
+                <w:rFonts w:ascii="Arial" w:hAnsi="Arial" w:cs="Arial"/>
+                <w:sz w:val="18"/>
+                <w:szCs w:val="18"/>
+              </w:rPr>
+              <w:t>aleatório</w:t>
+            </w:r>
+            <w:r>
+              <w:rPr>
+                <w:rFonts w:ascii="Arial" w:hAnsi="Arial" w:cs="Arial"/>
+                <w:sz w:val="18"/>
+                <w:szCs w:val="18"/>
+              </w:rPr>
+              <w:t>s</w:t>
+            </w:r>
+            <w:r>
+              <w:rPr>
+                <w:rFonts w:ascii="Arial" w:hAnsi="Arial" w:cs="Arial"/>
+                <w:sz w:val="18"/>
+                <w:szCs w:val="18"/>
+              </w:rPr>
+              <w:t xml:space="preserve"> ,</w:t>
+            </w:r>
+            <w:proofErr w:type="gramEnd"/>
+            <w:r>
+              <w:rPr>
+                <w:rFonts w:ascii="Arial" w:hAnsi="Arial" w:cs="Arial"/>
+                <w:sz w:val="18"/>
+                <w:szCs w:val="18"/>
+              </w:rPr>
+              <w:t xml:space="preserve"> </w:t>
+            </w:r>
+            <w:r>
+              <w:rPr>
+                <w:rFonts w:ascii="Arial" w:hAnsi="Arial" w:cs="Arial"/>
+                <w:sz w:val="18"/>
+                <w:szCs w:val="18"/>
+              </w:rPr>
+              <w:t xml:space="preserve">famosos </w:t>
+            </w:r>
+            <w:proofErr w:type="spellStart"/>
+            <w:r>
+              <w:rPr>
+                <w:rFonts w:ascii="Arial" w:hAnsi="Arial" w:cs="Arial"/>
+                <w:sz w:val="18"/>
+                <w:szCs w:val="18"/>
+              </w:rPr>
+              <w:t>UUIDs</w:t>
+            </w:r>
+            <w:proofErr w:type="spellEnd"/>
+          </w:p>
+          <w:p>
+            <w:pPr>
+              <w:spacing w:after="160" w:line="360" w:lineRule="auto"/>
+              <w:rPr>
+                <w:rFonts w:ascii="Arial" w:hAnsi="Arial" w:cs="Arial"/>
+                <w:sz w:val="18"/>
+                <w:szCs w:val="18"/>
+              </w:rPr>
+            </w:pPr>
+            <w:r>
+              <w:rPr>
+                <w:rFonts w:ascii="Arial" w:hAnsi="Arial" w:cs="Arial"/>
+                <w:b/>
+                <w:bCs/>
+                <w:sz w:val="18"/>
+                <w:szCs w:val="18"/>
+              </w:rPr>
+              <w:t>Fonte:</w:t>
+            </w:r>
+            <w:r>
+              <w:rPr>
+                <w:rFonts w:ascii="Arial" w:hAnsi="Arial" w:cs="Arial"/>
+                <w:sz w:val="18"/>
+                <w:szCs w:val="18"/>
+              </w:rPr>
+              <w:t xml:space="preserve"> Autor, 2025.</w:t>
+            </w:r>
+          </w:p>
+          <w:p>
+            <w:pPr>
+              <w:spacing w:line="360" w:lineRule="auto"/>
+            </w:pPr>
+            <w:r>
+              <w:rPr>
+                <w:noProof/>
+              </w:rPr>
+              <w:drawing>
+                <wp:inline distT="0" distB="0" distL="0" distR="0" wp14:anchorId="28B89998" wp14:editId="23355381">
+                  <wp:extent cx="5250180" cy="2787460"/>
+                  <wp:effectExtent l="0" t="0" r="7620" b="0"/>
+                  <wp:docPr id="24" name="Imagem 24"/>
                   <wp:cNvGraphicFramePr>
                     <a:graphicFrameLocks xmlns:a="http://schemas.openxmlformats.org/drawingml/2006/main" noChangeAspect="1"/>
                   </wp:cNvGraphicFramePr>
@@ -5199,7 +5022,7 @@
                         <pic:spPr>
                           <a:xfrm>
                             <a:off x="0" y="0"/>
-                            <a:ext cx="5109897" cy="1432502"/>
+                            <a:ext cx="5254371" cy="2789685"/>
                           </a:xfrm>
                           <a:prstGeom prst="rect">
                             <a:avLst/>
@@ -5217,177 +5040,72 @@
               <w:spacing w:after="160" w:line="360" w:lineRule="auto"/>
               <w:rPr>
                 <w:rFonts w:ascii="Arial" w:hAnsi="Arial" w:cs="Arial"/>
-                <w:b/>
-                <w:bCs/>
-                <w:sz w:val="18"/>
-                <w:szCs w:val="18"/>
-              </w:rPr>
-            </w:pPr>
+                <w:sz w:val="18"/>
+                <w:szCs w:val="18"/>
+              </w:rPr>
+            </w:pPr>
+            <w:r>
+              <w:rPr>
+                <w:rFonts w:ascii="Arial" w:hAnsi="Arial" w:cs="Arial"/>
+                <w:b/>
+                <w:bCs/>
+                <w:sz w:val="18"/>
+                <w:szCs w:val="18"/>
+              </w:rPr>
+              <w:t xml:space="preserve">Print </w:t>
+            </w:r>
+            <w:r>
+              <w:rPr>
+                <w:rFonts w:ascii="Arial" w:hAnsi="Arial" w:cs="Arial"/>
+                <w:b/>
+                <w:bCs/>
+                <w:sz w:val="18"/>
+                <w:szCs w:val="18"/>
+              </w:rPr>
+              <w:t>15</w:t>
+            </w:r>
+            <w:r>
+              <w:rPr>
+                <w:rFonts w:ascii="Arial" w:hAnsi="Arial" w:cs="Arial"/>
+                <w:b/>
+                <w:bCs/>
+                <w:sz w:val="18"/>
+                <w:szCs w:val="18"/>
+              </w:rPr>
+              <w:t>:</w:t>
+            </w:r>
+            <w:r>
+              <w:rPr>
+                <w:rFonts w:ascii="Arial" w:hAnsi="Arial" w:cs="Arial"/>
+                <w:sz w:val="18"/>
+                <w:szCs w:val="18"/>
+              </w:rPr>
+              <w:t xml:space="preserve"> adição de dados para sala</w:t>
+            </w:r>
+            <w:r>
+              <w:rPr>
+                <w:rFonts w:ascii="Arial" w:hAnsi="Arial" w:cs="Arial"/>
+                <w:sz w:val="18"/>
+                <w:szCs w:val="18"/>
+              </w:rPr>
+              <w:t xml:space="preserve"> com </w:t>
+            </w:r>
+            <w:proofErr w:type="spellStart"/>
+            <w:r>
+              <w:rPr>
+                <w:rFonts w:ascii="Arial" w:hAnsi="Arial" w:cs="Arial"/>
+                <w:sz w:val="18"/>
+                <w:szCs w:val="18"/>
+              </w:rPr>
+              <w:t>UUIDs</w:t>
+            </w:r>
+            <w:proofErr w:type="spellEnd"/>
           </w:p>
           <w:p>
             <w:pPr>
               <w:spacing w:after="160" w:line="360" w:lineRule="auto"/>
               <w:rPr>
                 <w:rFonts w:ascii="Arial" w:hAnsi="Arial" w:cs="Arial"/>
-                <w:b/>
-                <w:bCs/>
-                <w:sz w:val="18"/>
-                <w:szCs w:val="18"/>
-              </w:rPr>
-            </w:pPr>
-          </w:p>
-          <w:p>
-            <w:pPr>
-              <w:spacing w:after="160" w:line="360" w:lineRule="auto"/>
-              <w:rPr>
-                <w:rFonts w:ascii="Arial" w:hAnsi="Arial" w:cs="Arial"/>
-                <w:b/>
-                <w:bCs/>
-                <w:sz w:val="18"/>
-                <w:szCs w:val="18"/>
-              </w:rPr>
-            </w:pPr>
-          </w:p>
-          <w:p>
-            <w:pPr>
-              <w:spacing w:after="160" w:line="360" w:lineRule="auto"/>
-              <w:rPr>
-                <w:rFonts w:ascii="Arial" w:hAnsi="Arial" w:cs="Arial"/>
-                <w:b/>
-                <w:bCs/>
-                <w:sz w:val="18"/>
-                <w:szCs w:val="18"/>
-              </w:rPr>
-            </w:pPr>
-          </w:p>
-          <w:p>
-            <w:pPr>
-              <w:spacing w:after="160" w:line="360" w:lineRule="auto"/>
-              <w:rPr>
-                <w:rFonts w:ascii="Arial" w:hAnsi="Arial" w:cs="Arial"/>
-                <w:b/>
-                <w:bCs/>
-                <w:sz w:val="18"/>
-                <w:szCs w:val="18"/>
-              </w:rPr>
-            </w:pPr>
-          </w:p>
-          <w:p>
-            <w:pPr>
-              <w:spacing w:after="160" w:line="360" w:lineRule="auto"/>
-              <w:rPr>
-                <w:rFonts w:ascii="Arial" w:hAnsi="Arial" w:cs="Arial"/>
-                <w:sz w:val="18"/>
-                <w:szCs w:val="18"/>
-              </w:rPr>
-            </w:pPr>
-            <w:r>
-              <w:rPr>
-                <w:rFonts w:ascii="Arial" w:hAnsi="Arial" w:cs="Arial"/>
-                <w:b/>
-                <w:bCs/>
-                <w:sz w:val="18"/>
-                <w:szCs w:val="18"/>
-              </w:rPr>
-              <w:lastRenderedPageBreak/>
-              <w:t xml:space="preserve">Print </w:t>
-            </w:r>
-            <w:r>
-              <w:rPr>
-                <w:rFonts w:ascii="Arial" w:hAnsi="Arial" w:cs="Arial"/>
-                <w:b/>
-                <w:bCs/>
-                <w:sz w:val="18"/>
-                <w:szCs w:val="18"/>
-              </w:rPr>
-              <w:t>1</w:t>
-            </w:r>
-            <w:r>
-              <w:rPr>
-                <w:rFonts w:ascii="Arial" w:hAnsi="Arial" w:cs="Arial"/>
-                <w:b/>
-                <w:bCs/>
-                <w:sz w:val="18"/>
-                <w:szCs w:val="18"/>
-              </w:rPr>
-              <w:t>4</w:t>
-            </w:r>
-            <w:r>
-              <w:rPr>
-                <w:rFonts w:ascii="Arial" w:hAnsi="Arial" w:cs="Arial"/>
-                <w:b/>
-                <w:bCs/>
-                <w:sz w:val="18"/>
-                <w:szCs w:val="18"/>
-              </w:rPr>
-              <w:t>:</w:t>
-            </w:r>
-            <w:r>
-              <w:rPr>
-                <w:rFonts w:ascii="Arial" w:hAnsi="Arial" w:cs="Arial"/>
-                <w:sz w:val="18"/>
-                <w:szCs w:val="18"/>
-              </w:rPr>
-              <w:t xml:space="preserve"> </w:t>
-            </w:r>
-            <w:r>
-              <w:rPr>
-                <w:rFonts w:ascii="Arial" w:hAnsi="Arial" w:cs="Arial"/>
-                <w:sz w:val="18"/>
-                <w:szCs w:val="18"/>
-              </w:rPr>
-              <w:t xml:space="preserve">verificando </w:t>
-            </w:r>
-            <w:r>
-              <w:rPr>
-                <w:rFonts w:ascii="Arial" w:hAnsi="Arial" w:cs="Arial"/>
-                <w:sz w:val="18"/>
-                <w:szCs w:val="18"/>
-              </w:rPr>
-              <w:t xml:space="preserve">dados inseridos e a adição do </w:t>
-            </w:r>
-            <w:proofErr w:type="gramStart"/>
-            <w:r>
-              <w:rPr>
-                <w:rFonts w:ascii="Arial" w:hAnsi="Arial" w:cs="Arial"/>
-                <w:sz w:val="18"/>
-                <w:szCs w:val="18"/>
-              </w:rPr>
-              <w:t xml:space="preserve">ID </w:t>
-            </w:r>
-            <w:r>
-              <w:rPr>
-                <w:rFonts w:ascii="Arial" w:hAnsi="Arial" w:cs="Arial"/>
-                <w:sz w:val="18"/>
-                <w:szCs w:val="18"/>
-              </w:rPr>
-              <w:t xml:space="preserve"> aleatório</w:t>
-            </w:r>
-            <w:proofErr w:type="gramEnd"/>
-            <w:r>
-              <w:rPr>
-                <w:rFonts w:ascii="Arial" w:hAnsi="Arial" w:cs="Arial"/>
-                <w:sz w:val="18"/>
-                <w:szCs w:val="18"/>
-              </w:rPr>
-              <w:t xml:space="preserve"> , </w:t>
-            </w:r>
-            <w:proofErr w:type="spellStart"/>
-            <w:r>
-              <w:rPr>
-                <w:rFonts w:ascii="Arial" w:hAnsi="Arial" w:cs="Arial"/>
-                <w:sz w:val="18"/>
-                <w:szCs w:val="18"/>
-              </w:rPr>
-              <w:t>UUIDs</w:t>
-            </w:r>
-            <w:proofErr w:type="spellEnd"/>
-          </w:p>
-          <w:p>
-            <w:pPr>
-              <w:spacing w:after="160" w:line="360" w:lineRule="auto"/>
-              <w:rPr>
-                <w:rFonts w:ascii="Arial" w:hAnsi="Arial" w:cs="Arial"/>
                 <w:sz w:val="18"/>
                 <w:szCs w:val="18"/>
               </w:rPr>
@@ -5416,11 +5134,14 @@
               <w:spacing w:line="360" w:lineRule="auto"/>
             </w:pPr>
             <w:r>
+              <w:rPr>
+                <w:noProof/>
+              </w:rPr>
               <w:drawing>
-                <wp:inline distT="0" distB="0" distL="0" distR="0" wp14:anchorId="28B89998" wp14:editId="23355381">
-                  <wp:extent cx="5250180" cy="2787460"/>
-                  <wp:effectExtent l="0" t="0" r="7620" b="0"/>
-                  <wp:docPr id="24" name="Imagem 24"/>
+                <wp:inline distT="0" distB="0" distL="0" distR="0" wp14:anchorId="462B1F22" wp14:editId="0266CB5D">
+                  <wp:extent cx="5179325" cy="542051"/>
+                  <wp:effectExtent l="0" t="0" r="2540" b="0"/>
+                  <wp:docPr id="28" name="Imagem 28"/>
                   <wp:cNvGraphicFramePr>
                     <a:graphicFrameLocks xmlns:a="http://schemas.openxmlformats.org/drawingml/2006/main" noChangeAspect="1"/>
                   </wp:cNvGraphicFramePr>
@@ -5440,7 +5161,7 @@
                         <pic:spPr>
                           <a:xfrm>
                             <a:off x="0" y="0"/>
-                            <a:ext cx="5254371" cy="2789685"/>
+                            <a:ext cx="5194270" cy="543615"/>
                           </a:xfrm>
                           <a:prstGeom prst="rect">
                             <a:avLst/>
@@ -5480,17 +5201,7 @@
                 <w:sz w:val="18"/>
                 <w:szCs w:val="18"/>
               </w:rPr>
-              <w:t>1</w:t>
-            </w:r>
-            <w:r>
-              <w:rPr>
-                <w:rFonts w:ascii="Arial" w:hAnsi="Arial" w:cs="Arial"/>
-                <w:b/>
-                <w:bCs/>
-                <w:sz w:val="18"/>
-                <w:szCs w:val="18"/>
-              </w:rPr>
-              <w:t>5</w:t>
+              <w:t>16</w:t>
             </w:r>
             <w:r>
               <w:rPr>
@@ -5508,15 +5219,7 @@
                 <w:sz w:val="18"/>
                 <w:szCs w:val="18"/>
               </w:rPr>
-              <w:t xml:space="preserve"> </w:t>
-            </w:r>
-            <w:r>
-              <w:rPr>
-                <w:rFonts w:ascii="Arial" w:hAnsi="Arial" w:cs="Arial"/>
-                <w:sz w:val="18"/>
-                <w:szCs w:val="18"/>
-              </w:rPr>
-              <w:t>adição de dados para sala</w:t>
+              <w:t xml:space="preserve"> verificando dados inseridos</w:t>
             </w:r>
           </w:p>
           <w:p>
@@ -5552,11 +5255,14 @@
               <w:spacing w:line="360" w:lineRule="auto"/>
             </w:pPr>
             <w:r>
+              <w:rPr>
+                <w:noProof/>
+              </w:rPr>
               <w:drawing>
-                <wp:inline distT="0" distB="0" distL="0" distR="0" wp14:anchorId="462B1F22" wp14:editId="7F5635C9">
-                  <wp:extent cx="5400040" cy="565150"/>
-                  <wp:effectExtent l="0" t="0" r="0" b="6350"/>
-                  <wp:docPr id="28" name="Imagem 28"/>
+                <wp:inline distT="0" distB="0" distL="0" distR="0" wp14:anchorId="1211B1ED" wp14:editId="0E623194">
+                  <wp:extent cx="5204460" cy="1462683"/>
+                  <wp:effectExtent l="0" t="0" r="0" b="4445"/>
+                  <wp:docPr id="29" name="Imagem 29"/>
                   <wp:cNvGraphicFramePr>
                     <a:graphicFrameLocks xmlns:a="http://schemas.openxmlformats.org/drawingml/2006/main" noChangeAspect="1"/>
                   </wp:cNvGraphicFramePr>
@@ -5576,7 +5282,7 @@
                         <pic:spPr>
                           <a:xfrm>
                             <a:off x="0" y="0"/>
-                            <a:ext cx="5400040" cy="565150"/>
+                            <a:ext cx="5211506" cy="1464663"/>
                           </a:xfrm>
                           <a:prstGeom prst="rect">
                             <a:avLst/>
@@ -5594,18 +5300,91 @@
               <w:spacing w:after="160" w:line="360" w:lineRule="auto"/>
               <w:rPr>
                 <w:rFonts w:ascii="Arial" w:hAnsi="Arial" w:cs="Arial"/>
-                <w:sz w:val="18"/>
-                <w:szCs w:val="18"/>
-              </w:rPr>
-            </w:pPr>
-            <w:r>
-              <w:rPr>
-                <w:rFonts w:ascii="Arial" w:hAnsi="Arial" w:cs="Arial"/>
-                <w:b/>
-                <w:bCs/>
-                <w:sz w:val="18"/>
-                <w:szCs w:val="18"/>
-              </w:rPr>
+                <w:b/>
+                <w:bCs/>
+                <w:sz w:val="18"/>
+                <w:szCs w:val="18"/>
+              </w:rPr>
+            </w:pPr>
+          </w:p>
+          <w:p>
+            <w:pPr>
+              <w:spacing w:after="160" w:line="360" w:lineRule="auto"/>
+              <w:rPr>
+                <w:rFonts w:ascii="Arial" w:hAnsi="Arial" w:cs="Arial"/>
+                <w:b/>
+                <w:bCs/>
+                <w:sz w:val="18"/>
+                <w:szCs w:val="18"/>
+              </w:rPr>
+            </w:pPr>
+          </w:p>
+          <w:p>
+            <w:pPr>
+              <w:spacing w:after="160" w:line="360" w:lineRule="auto"/>
+              <w:rPr>
+                <w:rFonts w:ascii="Arial" w:hAnsi="Arial" w:cs="Arial"/>
+                <w:b/>
+                <w:bCs/>
+                <w:sz w:val="18"/>
+                <w:szCs w:val="18"/>
+              </w:rPr>
+            </w:pPr>
+          </w:p>
+          <w:p>
+            <w:pPr>
+              <w:spacing w:after="160" w:line="360" w:lineRule="auto"/>
+              <w:rPr>
+                <w:rFonts w:ascii="Arial" w:hAnsi="Arial" w:cs="Arial"/>
+                <w:b/>
+                <w:bCs/>
+                <w:sz w:val="18"/>
+                <w:szCs w:val="18"/>
+              </w:rPr>
+            </w:pPr>
+          </w:p>
+          <w:p>
+            <w:pPr>
+              <w:spacing w:after="160" w:line="360" w:lineRule="auto"/>
+              <w:rPr>
+                <w:rFonts w:ascii="Arial" w:hAnsi="Arial" w:cs="Arial"/>
+                <w:b/>
+                <w:bCs/>
+                <w:sz w:val="18"/>
+                <w:szCs w:val="18"/>
+              </w:rPr>
+            </w:pPr>
+          </w:p>
+          <w:p>
+            <w:pPr>
+              <w:spacing w:after="160" w:line="360" w:lineRule="auto"/>
+              <w:rPr>
+                <w:rFonts w:ascii="Arial" w:hAnsi="Arial" w:cs="Arial"/>
+                <w:b/>
+                <w:bCs/>
+                <w:sz w:val="18"/>
+                <w:szCs w:val="18"/>
+              </w:rPr>
+            </w:pPr>
+          </w:p>
+          <w:p>
+            <w:pPr>
+              <w:spacing w:after="160" w:line="360" w:lineRule="auto"/>
+              <w:rPr>
+                <w:rFonts w:ascii="Arial" w:hAnsi="Arial" w:cs="Arial"/>
+                <w:sz w:val="18"/>
+                <w:szCs w:val="18"/>
+              </w:rPr>
+            </w:pPr>
+            <w:r>
+              <w:rPr>
+                <w:rFonts w:ascii="Arial" w:hAnsi="Arial" w:cs="Arial"/>
+                <w:b/>
+                <w:bCs/>
+                <w:sz w:val="18"/>
+                <w:szCs w:val="18"/>
+              </w:rPr>
+              <w:lastRenderedPageBreak/>
               <w:t xml:space="preserve">Print </w:t>
             </w:r>
             <w:r>
@@ -5616,17 +5395,7 @@
                 <w:sz w:val="18"/>
                 <w:szCs w:val="18"/>
               </w:rPr>
-              <w:t>1</w:t>
-            </w:r>
-            <w:r>
-              <w:rPr>
-                <w:rFonts w:ascii="Arial" w:hAnsi="Arial" w:cs="Arial"/>
-                <w:b/>
-                <w:bCs/>
-                <w:sz w:val="18"/>
-                <w:szCs w:val="18"/>
-              </w:rPr>
-              <w:t>6</w:t>
+              <w:t>17</w:t>
             </w:r>
             <w:r>
               <w:rPr>
@@ -5644,15 +5413,7 @@
                 <w:sz w:val="18"/>
                 <w:szCs w:val="18"/>
               </w:rPr>
-              <w:t xml:space="preserve"> </w:t>
-            </w:r>
-            <w:r>
-              <w:rPr>
-                <w:rFonts w:ascii="Arial" w:hAnsi="Arial" w:cs="Arial"/>
-                <w:sz w:val="18"/>
-                <w:szCs w:val="18"/>
-              </w:rPr>
-              <w:t>verificando dados inseridos</w:t>
+              <w:t xml:space="preserve"> Inserindo equipamentos na sala de reunião</w:t>
             </w:r>
           </w:p>
           <w:p>
@@ -5688,11 +5449,14 @@
               <w:spacing w:line="360" w:lineRule="auto"/>
             </w:pPr>
             <w:r>
+              <w:rPr>
+                <w:noProof/>
+              </w:rPr>
               <w:drawing>
-                <wp:inline distT="0" distB="0" distL="0" distR="0" wp14:anchorId="1211B1ED" wp14:editId="0E623194">
-                  <wp:extent cx="5204460" cy="1462683"/>
-                  <wp:effectExtent l="0" t="0" r="0" b="4445"/>
-                  <wp:docPr id="29" name="Imagem 29"/>
+                <wp:inline distT="0" distB="0" distL="0" distR="0" wp14:anchorId="18CDA25D" wp14:editId="58DE0355">
+                  <wp:extent cx="5204460" cy="1670152"/>
+                  <wp:effectExtent l="0" t="0" r="0" b="6350"/>
+                  <wp:docPr id="30" name="Imagem 30"/>
                   <wp:cNvGraphicFramePr>
                     <a:graphicFrameLocks xmlns:a="http://schemas.openxmlformats.org/drawingml/2006/main" noChangeAspect="1"/>
                   </wp:cNvGraphicFramePr>
@@ -5712,7 +5476,7 @@
                         <pic:spPr>
                           <a:xfrm>
                             <a:off x="0" y="0"/>
-                            <a:ext cx="5211506" cy="1464663"/>
+                            <a:ext cx="5207717" cy="1671197"/>
                           </a:xfrm>
                           <a:prstGeom prst="rect">
                             <a:avLst/>
@@ -5725,150 +5489,180 @@
               </w:drawing>
             </w:r>
           </w:p>
+        </w:tc>
+      </w:tr>
+    </w:tbl>
+    <w:p>
+      <w:pPr>
+        <w:jc w:val="both"/>
+        <w:rPr>
+          <w:rFonts w:ascii="Arial" w:hAnsi="Arial" w:cs="Arial"/>
+          <w:sz w:val="22"/>
+          <w:szCs w:val="22"/>
+        </w:rPr>
+      </w:pPr>
+    </w:p>
+    <w:p>
+      <w:pPr>
+        <w:jc w:val="both"/>
+        <w:rPr>
+          <w:rFonts w:ascii="Arial" w:hAnsi="Arial" w:cs="Arial"/>
+          <w:sz w:val="18"/>
+          <w:szCs w:val="18"/>
+        </w:rPr>
+      </w:pPr>
+      <w:r>
+        <w:rPr>
+          <w:rFonts w:ascii="Arial" w:hAnsi="Arial" w:cs="Arial"/>
+          <w:sz w:val="22"/>
+          <w:szCs w:val="22"/>
+        </w:rPr>
+        <w:pict w14:anchorId="10E4AE4B">
+          <v:rect id="_x0000_i1042" style="width:0;height:1.5pt" o:hralign="center" o:bullet="t" o:hrstd="t" o:hr="t" fillcolor="#a0a0a0" stroked="f"/>
+        </w:pict>
+      </w:r>
+    </w:p>
+    <w:p>
+      <w:pPr>
+        <w:jc w:val="both"/>
+        <w:rPr>
+          <w:rFonts w:ascii="Arial" w:hAnsi="Arial" w:cs="Arial"/>
+          <w:sz w:val="22"/>
+          <w:szCs w:val="22"/>
+        </w:rPr>
+      </w:pPr>
+    </w:p>
+    <w:p>
+      <w:pPr>
+        <w:jc w:val="both"/>
+        <w:rPr>
+          <w:rFonts w:ascii="Arial" w:hAnsi="Arial" w:cs="Arial"/>
+          <w:sz w:val="22"/>
+          <w:szCs w:val="22"/>
+        </w:rPr>
+      </w:pPr>
+      <w:r>
+        <w:rPr>
+          <w:rFonts w:ascii="Arial" w:hAnsi="Arial" w:cs="Arial"/>
+          <w:sz w:val="22"/>
+          <w:szCs w:val="22"/>
+        </w:rPr>
+        <w:t>Manipulação e Consulta com SQL</w:t>
+      </w:r>
+    </w:p>
+    <w:tbl>
+      <w:tblPr>
+        <w:tblStyle w:val="Tabelacomgrade"/>
+        <w:tblW w:w="0" w:type="auto"/>
+        <w:tblLook w:val="04A0" w:firstRow="1" w:lastRow="0" w:firstColumn="1" w:lastColumn="0" w:noHBand="0" w:noVBand="1"/>
+      </w:tblPr>
+      <w:tblGrid>
+        <w:gridCol w:w="8494"/>
+      </w:tblGrid>
+      <w:tr>
+        <w:tc>
+          <w:tcPr>
+            <w:tcW w:w="8494" w:type="dxa"/>
+          </w:tcPr>
+          <w:p>
+            <w:pPr>
+              <w:jc w:val="both"/>
+              <w:rPr>
+                <w:rFonts w:ascii="Arial" w:hAnsi="Arial" w:cs="Arial"/>
+                <w:sz w:val="22"/>
+                <w:szCs w:val="22"/>
+              </w:rPr>
+            </w:pPr>
+          </w:p>
           <w:p>
             <w:pPr>
               <w:spacing w:after="160" w:line="360" w:lineRule="auto"/>
               <w:rPr>
                 <w:rFonts w:ascii="Arial" w:hAnsi="Arial" w:cs="Arial"/>
-                <w:b/>
-                <w:bCs/>
-                <w:sz w:val="18"/>
-                <w:szCs w:val="18"/>
-              </w:rPr>
-            </w:pPr>
+                <w:sz w:val="18"/>
+                <w:szCs w:val="18"/>
+              </w:rPr>
+            </w:pPr>
+            <w:r>
+              <w:rPr>
+                <w:rFonts w:ascii="Arial" w:hAnsi="Arial" w:cs="Arial"/>
+                <w:b/>
+                <w:bCs/>
+                <w:sz w:val="18"/>
+                <w:szCs w:val="18"/>
+              </w:rPr>
+              <w:t xml:space="preserve">Print </w:t>
+            </w:r>
+            <w:r>
+              <w:rPr>
+                <w:rFonts w:ascii="Arial" w:hAnsi="Arial" w:cs="Arial"/>
+                <w:b/>
+                <w:bCs/>
+                <w:sz w:val="18"/>
+                <w:szCs w:val="18"/>
+              </w:rPr>
+              <w:t>1</w:t>
+            </w:r>
+            <w:r>
+              <w:rPr>
+                <w:rFonts w:ascii="Arial" w:hAnsi="Arial" w:cs="Arial"/>
+                <w:b/>
+                <w:bCs/>
+                <w:sz w:val="18"/>
+                <w:szCs w:val="18"/>
+              </w:rPr>
+              <w:t>8</w:t>
+            </w:r>
+            <w:r>
+              <w:rPr>
+                <w:rFonts w:ascii="Arial" w:hAnsi="Arial" w:cs="Arial"/>
+                <w:b/>
+                <w:bCs/>
+                <w:sz w:val="18"/>
+                <w:szCs w:val="18"/>
+              </w:rPr>
+              <w:t>:</w:t>
+            </w:r>
+            <w:r>
+              <w:rPr>
+                <w:rFonts w:ascii="Arial" w:hAnsi="Arial" w:cs="Arial"/>
+                <w:sz w:val="18"/>
+                <w:szCs w:val="18"/>
+              </w:rPr>
+              <w:t xml:space="preserve"> </w:t>
+            </w:r>
+            <w:proofErr w:type="spellStart"/>
+            <w:r>
+              <w:rPr>
+                <w:rFonts w:ascii="Arial" w:hAnsi="Arial" w:cs="Arial"/>
+                <w:sz w:val="18"/>
+                <w:szCs w:val="18"/>
+              </w:rPr>
+              <w:t>Select</w:t>
+            </w:r>
+            <w:proofErr w:type="spellEnd"/>
+            <w:r>
+              <w:rPr>
+                <w:rFonts w:ascii="Arial" w:hAnsi="Arial" w:cs="Arial"/>
+                <w:sz w:val="18"/>
+                <w:szCs w:val="18"/>
+              </w:rPr>
+              <w:t xml:space="preserve"> com filtro</w:t>
+            </w:r>
+            <w:r>
+              <w:rPr>
+                <w:rFonts w:ascii="Arial" w:hAnsi="Arial" w:cs="Arial"/>
+                <w:sz w:val="18"/>
+                <w:szCs w:val="18"/>
+              </w:rPr>
+              <w:t xml:space="preserve"> para RH</w:t>
+            </w:r>
           </w:p>
           <w:p>
             <w:pPr>
               <w:spacing w:after="160" w:line="360" w:lineRule="auto"/>
               <w:rPr>
                 <w:rFonts w:ascii="Arial" w:hAnsi="Arial" w:cs="Arial"/>
-                <w:b/>
-                <w:bCs/>
-                <w:sz w:val="18"/>
-                <w:szCs w:val="18"/>
-              </w:rPr>
-            </w:pPr>
-          </w:p>
-          <w:p>
-            <w:pPr>
-              <w:spacing w:after="160" w:line="360" w:lineRule="auto"/>
-              <w:rPr>
-                <w:rFonts w:ascii="Arial" w:hAnsi="Arial" w:cs="Arial"/>
-                <w:b/>
-                <w:bCs/>
-                <w:sz w:val="18"/>
-                <w:szCs w:val="18"/>
-              </w:rPr>
-            </w:pPr>
-          </w:p>
-          <w:p>
-            <w:pPr>
-              <w:spacing w:after="160" w:line="360" w:lineRule="auto"/>
-              <w:rPr>
-                <w:rFonts w:ascii="Arial" w:hAnsi="Arial" w:cs="Arial"/>
-                <w:b/>
-                <w:bCs/>
-                <w:sz w:val="18"/>
-                <w:szCs w:val="18"/>
-              </w:rPr>
-            </w:pPr>
-          </w:p>
-          <w:p>
-            <w:pPr>
-              <w:spacing w:after="160" w:line="360" w:lineRule="auto"/>
-              <w:rPr>
-                <w:rFonts w:ascii="Arial" w:hAnsi="Arial" w:cs="Arial"/>
-                <w:b/>
-                <w:bCs/>
-                <w:sz w:val="18"/>
-                <w:szCs w:val="18"/>
-              </w:rPr>
-            </w:pPr>
-          </w:p>
-          <w:p>
-            <w:pPr>
-              <w:spacing w:after="160" w:line="360" w:lineRule="auto"/>
-              <w:rPr>
-                <w:rFonts w:ascii="Arial" w:hAnsi="Arial" w:cs="Arial"/>
-                <w:b/>
-                <w:bCs/>
-                <w:sz w:val="18"/>
-                <w:szCs w:val="18"/>
-              </w:rPr>
-            </w:pPr>
-          </w:p>
-          <w:p>
-            <w:pPr>
-              <w:spacing w:after="160" w:line="360" w:lineRule="auto"/>
-              <w:rPr>
-                <w:rFonts w:ascii="Arial" w:hAnsi="Arial" w:cs="Arial"/>
-                <w:sz w:val="18"/>
-                <w:szCs w:val="18"/>
-              </w:rPr>
-            </w:pPr>
-            <w:r>
-              <w:rPr>
-                <w:rFonts w:ascii="Arial" w:hAnsi="Arial" w:cs="Arial"/>
-                <w:b/>
-                <w:bCs/>
-                <w:sz w:val="18"/>
-                <w:szCs w:val="18"/>
-              </w:rPr>
-              <w:lastRenderedPageBreak/>
-              <w:t xml:space="preserve">Print </w:t>
-            </w:r>
-            <w:r>
-              <w:rPr>
-                <w:rFonts w:ascii="Arial" w:hAnsi="Arial" w:cs="Arial"/>
-                <w:b/>
-                <w:bCs/>
-                <w:sz w:val="18"/>
-                <w:szCs w:val="18"/>
-              </w:rPr>
-              <w:t>1</w:t>
-            </w:r>
-            <w:r>
-              <w:rPr>
-                <w:rFonts w:ascii="Arial" w:hAnsi="Arial" w:cs="Arial"/>
-                <w:b/>
-                <w:bCs/>
-                <w:sz w:val="18"/>
-                <w:szCs w:val="18"/>
-              </w:rPr>
-              <w:t>7</w:t>
-            </w:r>
-            <w:r>
-              <w:rPr>
-                <w:rFonts w:ascii="Arial" w:hAnsi="Arial" w:cs="Arial"/>
-                <w:b/>
-                <w:bCs/>
-                <w:sz w:val="18"/>
-                <w:szCs w:val="18"/>
-              </w:rPr>
-              <w:t>:</w:t>
-            </w:r>
-            <w:r>
-              <w:rPr>
-                <w:rFonts w:ascii="Arial" w:hAnsi="Arial" w:cs="Arial"/>
-                <w:sz w:val="18"/>
-                <w:szCs w:val="18"/>
-              </w:rPr>
-              <w:t xml:space="preserve"> </w:t>
-            </w:r>
-            <w:r>
-              <w:rPr>
-                <w:rFonts w:ascii="Arial" w:hAnsi="Arial" w:cs="Arial"/>
-                <w:sz w:val="18"/>
-                <w:szCs w:val="18"/>
-              </w:rPr>
-              <w:t>Inserindo equipamentos na sala de reunião</w:t>
-            </w:r>
-          </w:p>
-          <w:p>
-            <w:pPr>
-              <w:spacing w:after="160" w:line="360" w:lineRule="auto"/>
-              <w:rPr>
-                <w:rFonts w:ascii="Arial" w:hAnsi="Arial" w:cs="Arial"/>
                 <w:sz w:val="18"/>
                 <w:szCs w:val="18"/>
               </w:rPr>
@@ -5894,14 +5688,24 @@
           </w:p>
           <w:p>
             <w:pPr>
-              <w:spacing w:line="360" w:lineRule="auto"/>
-            </w:pPr>
-            <w:r>
+              <w:jc w:val="both"/>
+              <w:rPr>
+                <w:rFonts w:ascii="Arial" w:hAnsi="Arial" w:cs="Arial"/>
+                <w:sz w:val="22"/>
+                <w:szCs w:val="22"/>
+              </w:rPr>
+            </w:pPr>
+            <w:r>
+              <w:rPr>
+                <w:rFonts w:ascii="Arial" w:hAnsi="Arial" w:cs="Arial"/>
+                <w:sz w:val="22"/>
+                <w:szCs w:val="22"/>
+              </w:rPr>
               <w:drawing>
-                <wp:inline distT="0" distB="0" distL="0" distR="0" wp14:anchorId="18CDA25D" wp14:editId="58DE0355">
-                  <wp:extent cx="5204460" cy="1670152"/>
-                  <wp:effectExtent l="0" t="0" r="0" b="6350"/>
-                  <wp:docPr id="30" name="Imagem 30"/>
+                <wp:inline distT="0" distB="0" distL="0" distR="0" wp14:anchorId="1E082572" wp14:editId="399136D2">
+                  <wp:extent cx="5400040" cy="3691255"/>
+                  <wp:effectExtent l="0" t="0" r="0" b="4445"/>
+                  <wp:docPr id="6" name="Imagem 6"/>
                   <wp:cNvGraphicFramePr>
                     <a:graphicFrameLocks xmlns:a="http://schemas.openxmlformats.org/drawingml/2006/main" noChangeAspect="1"/>
                   </wp:cNvGraphicFramePr>
@@ -5921,7 +5725,7 @@
                         <pic:spPr>
                           <a:xfrm>
                             <a:off x="0" y="0"/>
-                            <a:ext cx="5207717" cy="1671197"/>
+                            <a:ext cx="5400040" cy="3691255"/>
                           </a:xfrm>
                           <a:prstGeom prst="rect">
                             <a:avLst/>
@@ -5934,9 +5738,755 @@
               </w:drawing>
             </w:r>
           </w:p>
+          <w:p>
+            <w:pPr>
+              <w:jc w:val="both"/>
+              <w:rPr>
+                <w:rFonts w:ascii="Arial" w:hAnsi="Arial" w:cs="Arial"/>
+                <w:sz w:val="22"/>
+                <w:szCs w:val="22"/>
+              </w:rPr>
+            </w:pPr>
+          </w:p>
+          <w:p>
+            <w:pPr>
+              <w:spacing w:after="160" w:line="360" w:lineRule="auto"/>
+              <w:rPr>
+                <w:rFonts w:ascii="Arial" w:hAnsi="Arial" w:cs="Arial"/>
+                <w:b/>
+                <w:bCs/>
+                <w:sz w:val="18"/>
+                <w:szCs w:val="18"/>
+              </w:rPr>
+            </w:pPr>
+          </w:p>
+          <w:p>
+            <w:pPr>
+              <w:spacing w:after="160" w:line="360" w:lineRule="auto"/>
+              <w:rPr>
+                <w:rFonts w:ascii="Arial" w:hAnsi="Arial" w:cs="Arial"/>
+                <w:b/>
+                <w:bCs/>
+                <w:sz w:val="18"/>
+                <w:szCs w:val="18"/>
+              </w:rPr>
+            </w:pPr>
+          </w:p>
+          <w:p>
+            <w:pPr>
+              <w:spacing w:after="160" w:line="360" w:lineRule="auto"/>
+              <w:rPr>
+                <w:rFonts w:ascii="Arial" w:hAnsi="Arial" w:cs="Arial"/>
+                <w:b/>
+                <w:bCs/>
+                <w:sz w:val="18"/>
+                <w:szCs w:val="18"/>
+              </w:rPr>
+            </w:pPr>
+          </w:p>
+          <w:p>
+            <w:pPr>
+              <w:spacing w:after="160" w:line="360" w:lineRule="auto"/>
+              <w:rPr>
+                <w:rFonts w:ascii="Arial" w:hAnsi="Arial" w:cs="Arial"/>
+                <w:sz w:val="18"/>
+                <w:szCs w:val="18"/>
+              </w:rPr>
+            </w:pPr>
+            <w:r>
+              <w:rPr>
+                <w:rFonts w:ascii="Arial" w:hAnsi="Arial" w:cs="Arial"/>
+                <w:b/>
+                <w:bCs/>
+                <w:sz w:val="18"/>
+                <w:szCs w:val="18"/>
+              </w:rPr>
+              <w:t xml:space="preserve">Print </w:t>
+            </w:r>
+            <w:r>
+              <w:rPr>
+                <w:rFonts w:ascii="Arial" w:hAnsi="Arial" w:cs="Arial"/>
+                <w:b/>
+                <w:bCs/>
+                <w:sz w:val="18"/>
+                <w:szCs w:val="18"/>
+              </w:rPr>
+              <w:t>1</w:t>
+            </w:r>
+            <w:r>
+              <w:rPr>
+                <w:rFonts w:ascii="Arial" w:hAnsi="Arial" w:cs="Arial"/>
+                <w:b/>
+                <w:bCs/>
+                <w:sz w:val="18"/>
+                <w:szCs w:val="18"/>
+              </w:rPr>
+              <w:t>9</w:t>
+            </w:r>
+            <w:r>
+              <w:rPr>
+                <w:rFonts w:ascii="Arial" w:hAnsi="Arial" w:cs="Arial"/>
+                <w:b/>
+                <w:bCs/>
+                <w:sz w:val="18"/>
+                <w:szCs w:val="18"/>
+              </w:rPr>
+              <w:t>:</w:t>
+            </w:r>
+            <w:r>
+              <w:rPr>
+                <w:rFonts w:ascii="Arial" w:hAnsi="Arial" w:cs="Arial"/>
+                <w:sz w:val="18"/>
+                <w:szCs w:val="18"/>
+              </w:rPr>
+              <w:t xml:space="preserve"> </w:t>
+            </w:r>
+            <w:r>
+              <w:rPr>
+                <w:rFonts w:ascii="Arial" w:hAnsi="Arial" w:cs="Arial"/>
+                <w:sz w:val="18"/>
+                <w:szCs w:val="18"/>
+              </w:rPr>
+              <w:t>INNER JOIN e LEFT JOIN</w:t>
+            </w:r>
+            <w:r>
+              <w:rPr>
+                <w:rFonts w:ascii="Arial" w:hAnsi="Arial" w:cs="Arial"/>
+                <w:sz w:val="18"/>
+                <w:szCs w:val="18"/>
+              </w:rPr>
+              <w:t xml:space="preserve"> para ver usuários com permissões</w:t>
+            </w:r>
+          </w:p>
+          <w:p>
+            <w:pPr>
+              <w:spacing w:after="160" w:line="360" w:lineRule="auto"/>
+              <w:rPr>
+                <w:rFonts w:ascii="Arial" w:hAnsi="Arial" w:cs="Arial"/>
+                <w:sz w:val="18"/>
+                <w:szCs w:val="18"/>
+              </w:rPr>
+            </w:pPr>
+            <w:r>
+              <w:rPr>
+                <w:rFonts w:ascii="Arial" w:hAnsi="Arial" w:cs="Arial"/>
+                <w:b/>
+                <w:bCs/>
+                <w:sz w:val="18"/>
+                <w:szCs w:val="18"/>
+              </w:rPr>
+              <w:t>Fonte:</w:t>
+            </w:r>
+            <w:r>
+              <w:rPr>
+                <w:rFonts w:ascii="Arial" w:hAnsi="Arial" w:cs="Arial"/>
+                <w:sz w:val="18"/>
+                <w:szCs w:val="18"/>
+              </w:rPr>
+              <w:t xml:space="preserve"> Autor, 2025.</w:t>
+            </w:r>
+          </w:p>
+          <w:p>
+            <w:pPr>
+              <w:spacing w:after="160" w:line="360" w:lineRule="auto"/>
+              <w:rPr>
+                <w:rFonts w:ascii="Arial" w:hAnsi="Arial" w:cs="Arial"/>
+                <w:sz w:val="18"/>
+                <w:szCs w:val="18"/>
+              </w:rPr>
+            </w:pPr>
+            <w:r>
+              <w:rPr>
+                <w:rFonts w:ascii="Arial" w:hAnsi="Arial" w:cs="Arial"/>
+                <w:sz w:val="18"/>
+                <w:szCs w:val="18"/>
+              </w:rPr>
+              <w:drawing>
+                <wp:inline distT="0" distB="0" distL="0" distR="0" wp14:anchorId="09C6ECAA" wp14:editId="2F71EB2F">
+                  <wp:extent cx="5400040" cy="4596130"/>
+                  <wp:effectExtent l="0" t="0" r="0" b="0"/>
+                  <wp:docPr id="15" name="Imagem 15"/>
+                  <wp:cNvGraphicFramePr>
+                    <a:graphicFrameLocks xmlns:a="http://schemas.openxmlformats.org/drawingml/2006/main" noChangeAspect="1"/>
+                  </wp:cNvGraphicFramePr>
+                  <a:graphic xmlns:a="http://schemas.openxmlformats.org/drawingml/2006/main">
+                    <a:graphicData uri="http://schemas.openxmlformats.org/drawingml/2006/picture">
+                      <pic:pic xmlns:pic="http://schemas.openxmlformats.org/drawingml/2006/picture">
+                        <pic:nvPicPr>
+                          <pic:cNvPr id="1" name=""/>
+                          <pic:cNvPicPr/>
+                        </pic:nvPicPr>
+                        <pic:blipFill>
+                          <a:blip r:embed="rId25"/>
+                          <a:stretch>
+                            <a:fillRect/>
+                          </a:stretch>
+                        </pic:blipFill>
+                        <pic:spPr>
+                          <a:xfrm>
+                            <a:off x="0" y="0"/>
+                            <a:ext cx="5400040" cy="4596130"/>
+                          </a:xfrm>
+                          <a:prstGeom prst="rect">
+                            <a:avLst/>
+                          </a:prstGeom>
+                        </pic:spPr>
+                      </pic:pic>
+                    </a:graphicData>
+                  </a:graphic>
+                </wp:inline>
+              </w:drawing>
+            </w:r>
+          </w:p>
+          <w:p>
+            <w:pPr>
+              <w:spacing w:after="160" w:line="360" w:lineRule="auto"/>
+              <w:rPr>
+                <w:rFonts w:ascii="Arial" w:hAnsi="Arial" w:cs="Arial"/>
+                <w:b/>
+                <w:bCs/>
+                <w:sz w:val="18"/>
+                <w:szCs w:val="18"/>
+              </w:rPr>
+            </w:pPr>
+          </w:p>
+          <w:p>
+            <w:pPr>
+              <w:spacing w:after="160" w:line="360" w:lineRule="auto"/>
+              <w:rPr>
+                <w:rFonts w:ascii="Arial" w:hAnsi="Arial" w:cs="Arial"/>
+                <w:b/>
+                <w:bCs/>
+                <w:sz w:val="18"/>
+                <w:szCs w:val="18"/>
+              </w:rPr>
+            </w:pPr>
+          </w:p>
+          <w:p>
+            <w:pPr>
+              <w:spacing w:after="160" w:line="360" w:lineRule="auto"/>
+              <w:rPr>
+                <w:rFonts w:ascii="Arial" w:hAnsi="Arial" w:cs="Arial"/>
+                <w:b/>
+                <w:bCs/>
+                <w:sz w:val="18"/>
+                <w:szCs w:val="18"/>
+              </w:rPr>
+            </w:pPr>
+          </w:p>
+          <w:p>
+            <w:pPr>
+              <w:spacing w:after="160" w:line="360" w:lineRule="auto"/>
+              <w:rPr>
+                <w:rFonts w:ascii="Arial" w:hAnsi="Arial" w:cs="Arial"/>
+                <w:b/>
+                <w:bCs/>
+                <w:sz w:val="18"/>
+                <w:szCs w:val="18"/>
+              </w:rPr>
+            </w:pPr>
+          </w:p>
+          <w:p>
+            <w:pPr>
+              <w:spacing w:after="160" w:line="360" w:lineRule="auto"/>
+              <w:rPr>
+                <w:rFonts w:ascii="Arial" w:hAnsi="Arial" w:cs="Arial"/>
+                <w:b/>
+                <w:bCs/>
+                <w:sz w:val="18"/>
+                <w:szCs w:val="18"/>
+              </w:rPr>
+            </w:pPr>
+          </w:p>
+          <w:p>
+            <w:pPr>
+              <w:spacing w:after="160" w:line="360" w:lineRule="auto"/>
+              <w:rPr>
+                <w:rFonts w:ascii="Arial" w:hAnsi="Arial" w:cs="Arial"/>
+                <w:b/>
+                <w:bCs/>
+                <w:sz w:val="18"/>
+                <w:szCs w:val="18"/>
+              </w:rPr>
+            </w:pPr>
+          </w:p>
+          <w:p>
+            <w:pPr>
+              <w:spacing w:after="160" w:line="360" w:lineRule="auto"/>
+              <w:rPr>
+                <w:rFonts w:ascii="Arial" w:hAnsi="Arial" w:cs="Arial"/>
+                <w:b/>
+                <w:bCs/>
+                <w:sz w:val="18"/>
+                <w:szCs w:val="18"/>
+              </w:rPr>
+            </w:pPr>
+          </w:p>
+          <w:p>
+            <w:pPr>
+              <w:spacing w:after="160" w:line="360" w:lineRule="auto"/>
+              <w:rPr>
+                <w:rFonts w:ascii="Arial" w:hAnsi="Arial" w:cs="Arial"/>
+                <w:b/>
+                <w:bCs/>
+                <w:sz w:val="18"/>
+                <w:szCs w:val="18"/>
+              </w:rPr>
+            </w:pPr>
+          </w:p>
+          <w:p>
+            <w:pPr>
+              <w:spacing w:after="160" w:line="360" w:lineRule="auto"/>
+              <w:rPr>
+                <w:rFonts w:ascii="Arial" w:hAnsi="Arial" w:cs="Arial"/>
+                <w:b/>
+                <w:bCs/>
+                <w:sz w:val="18"/>
+                <w:szCs w:val="18"/>
+              </w:rPr>
+            </w:pPr>
+          </w:p>
+          <w:p>
+            <w:pPr>
+              <w:spacing w:after="160" w:line="360" w:lineRule="auto"/>
+              <w:rPr>
+                <w:rFonts w:ascii="Arial" w:hAnsi="Arial" w:cs="Arial"/>
+                <w:b/>
+                <w:bCs/>
+                <w:sz w:val="18"/>
+                <w:szCs w:val="18"/>
+              </w:rPr>
+            </w:pPr>
+          </w:p>
+          <w:p>
+            <w:pPr>
+              <w:spacing w:after="160" w:line="360" w:lineRule="auto"/>
+              <w:rPr>
+                <w:rFonts w:ascii="Arial" w:hAnsi="Arial" w:cs="Arial"/>
+                <w:b/>
+                <w:bCs/>
+                <w:sz w:val="18"/>
+                <w:szCs w:val="18"/>
+              </w:rPr>
+            </w:pPr>
+          </w:p>
+          <w:p>
+            <w:pPr>
+              <w:spacing w:after="160" w:line="360" w:lineRule="auto"/>
+              <w:rPr>
+                <w:rFonts w:ascii="Arial" w:hAnsi="Arial" w:cs="Arial"/>
+                <w:sz w:val="18"/>
+                <w:szCs w:val="18"/>
+              </w:rPr>
+            </w:pPr>
+            <w:r>
+              <w:rPr>
+                <w:rFonts w:ascii="Arial" w:hAnsi="Arial" w:cs="Arial"/>
+                <w:b/>
+                <w:bCs/>
+                <w:sz w:val="18"/>
+                <w:szCs w:val="18"/>
+              </w:rPr>
+              <w:t xml:space="preserve">Print </w:t>
+            </w:r>
+            <w:r>
+              <w:rPr>
+                <w:rFonts w:ascii="Arial" w:hAnsi="Arial" w:cs="Arial"/>
+                <w:b/>
+                <w:bCs/>
+                <w:sz w:val="18"/>
+                <w:szCs w:val="18"/>
+              </w:rPr>
+              <w:t>20</w:t>
+            </w:r>
+            <w:r>
+              <w:rPr>
+                <w:rFonts w:ascii="Arial" w:hAnsi="Arial" w:cs="Arial"/>
+                <w:b/>
+                <w:bCs/>
+                <w:sz w:val="18"/>
+                <w:szCs w:val="18"/>
+              </w:rPr>
+              <w:t>:</w:t>
+            </w:r>
+            <w:r>
+              <w:rPr>
+                <w:rFonts w:ascii="Arial" w:hAnsi="Arial" w:cs="Arial"/>
+                <w:sz w:val="18"/>
+                <w:szCs w:val="18"/>
+              </w:rPr>
+              <w:t xml:space="preserve"> </w:t>
+            </w:r>
+            <w:r>
+              <w:rPr>
+                <w:rFonts w:ascii="Arial" w:hAnsi="Arial" w:cs="Arial"/>
+                <w:sz w:val="18"/>
+                <w:szCs w:val="18"/>
+              </w:rPr>
+              <w:t>ALTER, UPDATE, DELETE com WHERE</w:t>
+            </w:r>
+            <w:r>
+              <w:rPr>
+                <w:rFonts w:ascii="Arial" w:hAnsi="Arial" w:cs="Arial"/>
+                <w:sz w:val="18"/>
+                <w:szCs w:val="18"/>
+              </w:rPr>
+              <w:t xml:space="preserve">, adicionado teste na </w:t>
+            </w:r>
+            <w:proofErr w:type="spellStart"/>
+            <w:r>
+              <w:rPr>
+                <w:rFonts w:ascii="Arial" w:hAnsi="Arial" w:cs="Arial"/>
+                <w:sz w:val="18"/>
+                <w:szCs w:val="18"/>
+              </w:rPr>
+              <w:t>table</w:t>
+            </w:r>
+            <w:proofErr w:type="spellEnd"/>
+            <w:r>
+              <w:rPr>
+                <w:rFonts w:ascii="Arial" w:hAnsi="Arial" w:cs="Arial"/>
+                <w:sz w:val="18"/>
+                <w:szCs w:val="18"/>
+              </w:rPr>
+              <w:t xml:space="preserve"> usuário, atualizado </w:t>
+            </w:r>
+            <w:proofErr w:type="spellStart"/>
+            <w:r>
+              <w:rPr>
+                <w:rFonts w:ascii="Arial" w:hAnsi="Arial" w:cs="Arial"/>
+                <w:sz w:val="18"/>
+                <w:szCs w:val="18"/>
+              </w:rPr>
+              <w:t>email</w:t>
+            </w:r>
+            <w:proofErr w:type="spellEnd"/>
+            <w:r>
+              <w:rPr>
+                <w:rFonts w:ascii="Arial" w:hAnsi="Arial" w:cs="Arial"/>
+                <w:sz w:val="18"/>
+                <w:szCs w:val="18"/>
+              </w:rPr>
+              <w:t xml:space="preserve"> </w:t>
+            </w:r>
+            <w:proofErr w:type="spellStart"/>
+            <w:r>
+              <w:rPr>
+                <w:rFonts w:ascii="Arial" w:hAnsi="Arial" w:cs="Arial"/>
+                <w:sz w:val="18"/>
+                <w:szCs w:val="18"/>
+              </w:rPr>
+              <w:t>carlos</w:t>
+            </w:r>
+            <w:proofErr w:type="spellEnd"/>
+            <w:r>
+              <w:rPr>
+                <w:rFonts w:ascii="Arial" w:hAnsi="Arial" w:cs="Arial"/>
+                <w:sz w:val="18"/>
+                <w:szCs w:val="18"/>
+              </w:rPr>
+              <w:t xml:space="preserve">, e deletado a permissão de RH da </w:t>
+            </w:r>
+            <w:proofErr w:type="spellStart"/>
+            <w:r>
+              <w:rPr>
+                <w:rFonts w:ascii="Arial" w:hAnsi="Arial" w:cs="Arial"/>
+                <w:sz w:val="18"/>
+                <w:szCs w:val="18"/>
+              </w:rPr>
+              <w:t>ana</w:t>
+            </w:r>
+            <w:proofErr w:type="spellEnd"/>
+            <w:r>
+              <w:rPr>
+                <w:rFonts w:ascii="Arial" w:hAnsi="Arial" w:cs="Arial"/>
+                <w:sz w:val="18"/>
+                <w:szCs w:val="18"/>
+              </w:rPr>
+              <w:t>, mas ainda com cargo id</w:t>
+            </w:r>
+          </w:p>
+          <w:p>
+            <w:pPr>
+              <w:spacing w:after="160" w:line="360" w:lineRule="auto"/>
+              <w:rPr>
+                <w:rFonts w:ascii="Arial" w:hAnsi="Arial" w:cs="Arial"/>
+                <w:sz w:val="18"/>
+                <w:szCs w:val="18"/>
+              </w:rPr>
+            </w:pPr>
+            <w:r>
+              <w:rPr>
+                <w:rFonts w:ascii="Arial" w:hAnsi="Arial" w:cs="Arial"/>
+                <w:b/>
+                <w:bCs/>
+                <w:sz w:val="18"/>
+                <w:szCs w:val="18"/>
+              </w:rPr>
+              <w:t>Fonte:</w:t>
+            </w:r>
+            <w:r>
+              <w:rPr>
+                <w:rFonts w:ascii="Arial" w:hAnsi="Arial" w:cs="Arial"/>
+                <w:sz w:val="18"/>
+                <w:szCs w:val="18"/>
+              </w:rPr>
+              <w:t xml:space="preserve"> Autor, 2025.</w:t>
+            </w:r>
+          </w:p>
+          <w:p>
+            <w:pPr>
+              <w:spacing w:after="160" w:line="360" w:lineRule="auto"/>
+              <w:rPr>
+                <w:rFonts w:ascii="Arial" w:hAnsi="Arial" w:cs="Arial"/>
+                <w:sz w:val="18"/>
+                <w:szCs w:val="18"/>
+              </w:rPr>
+            </w:pPr>
+            <w:r>
+              <w:rPr>
+                <w:rFonts w:ascii="Arial" w:hAnsi="Arial" w:cs="Arial"/>
+                <w:sz w:val="18"/>
+                <w:szCs w:val="18"/>
+              </w:rPr>
+              <w:drawing>
+                <wp:inline distT="0" distB="0" distL="0" distR="0" wp14:anchorId="1CFA270D" wp14:editId="43B8DFF6">
+                  <wp:extent cx="5400040" cy="2965450"/>
+                  <wp:effectExtent l="0" t="0" r="0" b="6350"/>
+                  <wp:docPr id="18" name="Imagem 18"/>
+                  <wp:cNvGraphicFramePr>
+                    <a:graphicFrameLocks xmlns:a="http://schemas.openxmlformats.org/drawingml/2006/main" noChangeAspect="1"/>
+                  </wp:cNvGraphicFramePr>
+                  <a:graphic xmlns:a="http://schemas.openxmlformats.org/drawingml/2006/main">
+                    <a:graphicData uri="http://schemas.openxmlformats.org/drawingml/2006/picture">
+                      <pic:pic xmlns:pic="http://schemas.openxmlformats.org/drawingml/2006/picture">
+                        <pic:nvPicPr>
+                          <pic:cNvPr id="1" name=""/>
+                          <pic:cNvPicPr/>
+                        </pic:nvPicPr>
+                        <pic:blipFill>
+                          <a:blip r:embed="rId26"/>
+                          <a:stretch>
+                            <a:fillRect/>
+                          </a:stretch>
+                        </pic:blipFill>
+                        <pic:spPr>
+                          <a:xfrm>
+                            <a:off x="0" y="0"/>
+                            <a:ext cx="5400040" cy="2965450"/>
+                          </a:xfrm>
+                          <a:prstGeom prst="rect">
+                            <a:avLst/>
+                          </a:prstGeom>
+                        </pic:spPr>
+                      </pic:pic>
+                    </a:graphicData>
+                  </a:graphic>
+                </wp:inline>
+              </w:drawing>
+            </w:r>
+          </w:p>
+          <w:p>
+            <w:pPr>
+              <w:spacing w:after="160" w:line="360" w:lineRule="auto"/>
+              <w:rPr>
+                <w:rFonts w:ascii="Arial" w:hAnsi="Arial" w:cs="Arial"/>
+                <w:sz w:val="18"/>
+                <w:szCs w:val="18"/>
+              </w:rPr>
+            </w:pPr>
+            <w:r>
+              <w:rPr>
+                <w:rFonts w:ascii="Arial" w:hAnsi="Arial" w:cs="Arial"/>
+                <w:b/>
+                <w:bCs/>
+                <w:sz w:val="18"/>
+                <w:szCs w:val="18"/>
+              </w:rPr>
+              <w:t xml:space="preserve">Print </w:t>
+            </w:r>
+            <w:r>
+              <w:rPr>
+                <w:rFonts w:ascii="Arial" w:hAnsi="Arial" w:cs="Arial"/>
+                <w:b/>
+                <w:bCs/>
+                <w:sz w:val="18"/>
+                <w:szCs w:val="18"/>
+              </w:rPr>
+              <w:t>2</w:t>
+            </w:r>
+            <w:r>
+              <w:rPr>
+                <w:rFonts w:ascii="Arial" w:hAnsi="Arial" w:cs="Arial"/>
+                <w:b/>
+                <w:bCs/>
+                <w:sz w:val="18"/>
+                <w:szCs w:val="18"/>
+              </w:rPr>
+              <w:t>1</w:t>
+            </w:r>
+            <w:r>
+              <w:rPr>
+                <w:rFonts w:ascii="Arial" w:hAnsi="Arial" w:cs="Arial"/>
+                <w:b/>
+                <w:bCs/>
+                <w:sz w:val="18"/>
+                <w:szCs w:val="18"/>
+              </w:rPr>
+              <w:t>:</w:t>
+            </w:r>
+            <w:r>
+              <w:rPr>
+                <w:rFonts w:ascii="Arial" w:hAnsi="Arial" w:cs="Arial"/>
+                <w:sz w:val="18"/>
+                <w:szCs w:val="18"/>
+              </w:rPr>
+              <w:t xml:space="preserve"> </w:t>
+            </w:r>
+            <w:r>
+              <w:rPr>
+                <w:rFonts w:ascii="Arial" w:hAnsi="Arial" w:cs="Arial"/>
+                <w:sz w:val="18"/>
+                <w:szCs w:val="18"/>
+              </w:rPr>
+              <w:t>4. GROUP BY, HAVING, ORDER BY</w:t>
+            </w:r>
+            <w:r>
+              <w:rPr>
+                <w:rFonts w:ascii="Arial" w:hAnsi="Arial" w:cs="Arial"/>
+                <w:sz w:val="18"/>
+                <w:szCs w:val="18"/>
+              </w:rPr>
+              <w:t xml:space="preserve"> para orde</w:t>
+            </w:r>
+            <w:r>
+              <w:rPr>
+                <w:rFonts w:ascii="Arial" w:hAnsi="Arial" w:cs="Arial"/>
+                <w:sz w:val="18"/>
+                <w:szCs w:val="18"/>
+              </w:rPr>
+              <w:t>nar</w:t>
+            </w:r>
+            <w:r>
+              <w:rPr>
+                <w:rFonts w:ascii="Arial" w:hAnsi="Arial" w:cs="Arial"/>
+                <w:sz w:val="18"/>
+                <w:szCs w:val="18"/>
+              </w:rPr>
+              <w:t xml:space="preserve"> as permissões</w:t>
+            </w:r>
+            <w:r>
+              <w:rPr>
+                <w:rFonts w:ascii="Arial" w:hAnsi="Arial" w:cs="Arial"/>
+                <w:sz w:val="18"/>
+                <w:szCs w:val="18"/>
+              </w:rPr>
+              <w:t xml:space="preserve"> por quantidade e unifica-las</w:t>
+            </w:r>
+          </w:p>
+          <w:p>
+            <w:pPr>
+              <w:spacing w:after="160" w:line="360" w:lineRule="auto"/>
+              <w:rPr>
+                <w:rFonts w:ascii="Arial" w:hAnsi="Arial" w:cs="Arial"/>
+                <w:sz w:val="18"/>
+                <w:szCs w:val="18"/>
+              </w:rPr>
+            </w:pPr>
+            <w:r>
+              <w:rPr>
+                <w:rFonts w:ascii="Arial" w:hAnsi="Arial" w:cs="Arial"/>
+                <w:b/>
+                <w:bCs/>
+                <w:sz w:val="18"/>
+                <w:szCs w:val="18"/>
+              </w:rPr>
+              <w:t>Fonte:</w:t>
+            </w:r>
+            <w:r>
+              <w:rPr>
+                <w:rFonts w:ascii="Arial" w:hAnsi="Arial" w:cs="Arial"/>
+                <w:sz w:val="18"/>
+                <w:szCs w:val="18"/>
+              </w:rPr>
+              <w:t xml:space="preserve"> Autor, 2025.</w:t>
+            </w:r>
+          </w:p>
+          <w:p>
+            <w:pPr>
+              <w:spacing w:after="160" w:line="360" w:lineRule="auto"/>
+              <w:rPr>
+                <w:rFonts w:ascii="Arial" w:hAnsi="Arial" w:cs="Arial"/>
+                <w:sz w:val="18"/>
+                <w:szCs w:val="18"/>
+              </w:rPr>
+            </w:pPr>
+            <w:r>
+              <w:rPr>
+                <w:rFonts w:ascii="Arial" w:hAnsi="Arial" w:cs="Arial"/>
+                <w:sz w:val="18"/>
+                <w:szCs w:val="18"/>
+              </w:rPr>
+              <w:drawing>
+                <wp:inline distT="0" distB="0" distL="0" distR="0" wp14:anchorId="04F78BC7" wp14:editId="27B9F868">
+                  <wp:extent cx="5400040" cy="2827020"/>
+                  <wp:effectExtent l="0" t="0" r="0" b="0"/>
+                  <wp:docPr id="19" name="Imagem 19"/>
+                  <wp:cNvGraphicFramePr>
+                    <a:graphicFrameLocks xmlns:a="http://schemas.openxmlformats.org/drawingml/2006/main" noChangeAspect="1"/>
+                  </wp:cNvGraphicFramePr>
+                  <a:graphic xmlns:a="http://schemas.openxmlformats.org/drawingml/2006/main">
+                    <a:graphicData uri="http://schemas.openxmlformats.org/drawingml/2006/picture">
+                      <pic:pic xmlns:pic="http://schemas.openxmlformats.org/drawingml/2006/picture">
+                        <pic:nvPicPr>
+                          <pic:cNvPr id="1" name=""/>
+                          <pic:cNvPicPr/>
+                        </pic:nvPicPr>
+                        <pic:blipFill>
+                          <a:blip r:embed="rId27"/>
+                          <a:stretch>
+                            <a:fillRect/>
+                          </a:stretch>
+                        </pic:blipFill>
+                        <pic:spPr>
+                          <a:xfrm>
+                            <a:off x="0" y="0"/>
+                            <a:ext cx="5400040" cy="2827020"/>
+                          </a:xfrm>
+                          <a:prstGeom prst="rect">
+                            <a:avLst/>
+                          </a:prstGeom>
+                        </pic:spPr>
+                      </pic:pic>
+                    </a:graphicData>
+                  </a:graphic>
+                </wp:inline>
+              </w:drawing>
+            </w:r>
+          </w:p>
+          <w:p>
+            <w:pPr>
+              <w:jc w:val="both"/>
+              <w:rPr>
+                <w:rFonts w:ascii="Arial" w:hAnsi="Arial" w:cs="Arial"/>
+                <w:sz w:val="22"/>
+                <w:szCs w:val="22"/>
+              </w:rPr>
+            </w:pPr>
+          </w:p>
         </w:tc>
       </w:tr>
     </w:tbl>
+    <w:p>
+      <w:pPr>
+        <w:jc w:val="both"/>
+        <w:rPr>
+          <w:rFonts w:ascii="Arial" w:hAnsi="Arial" w:cs="Arial"/>
+          <w:sz w:val="22"/>
+          <w:szCs w:val="22"/>
+        </w:rPr>
+      </w:pPr>
+    </w:p>
     <w:p>
       <w:pPr>
         <w:spacing w:after="0" w:line="360" w:lineRule="auto"/>
@@ -5956,7 +6506,7 @@
 <w:numbering xmlns:wpc="http://schemas.microsoft.com/office/word/2010/wordprocessingCanvas" xmlns:cx="http://schemas.microsoft.com/office/drawing/2014/chartex" xmlns:cx1="http://schemas.microsoft.com/office/drawing/2015/9/8/chartex" xmlns:cx2="http://schemas.microsoft.com/office/drawing/2015/10/21/chartex" xmlns:cx3="http://schemas.microsoft.com/office/drawing/2016/5/9/chartex" xmlns:cx4="http://schemas.microsoft.com/office/drawing/2016/5/10/chartex" xmlns:cx5="http://schemas.microsoft.com/office/drawing/2016/5/11/chartex" xmlns:cx6="http://schemas.microsoft.com/office/drawing/2016/5/12/chartex" xmlns:cx7="http://schemas.microsoft.com/office/drawing/2016/5/13/chartex" xmlns:cx8="http://schemas.microsoft.com/office/drawing/2016/5/14/chartex" xmlns:mc="http://schemas.openxmlformats.org/markup-compatibility/2006" xmlns:aink="http://schemas.microsoft.com/office/drawing/2016/ink" xmlns:am3d="http://schemas.microsoft.com/office/drawing/2017/model3d" xmlns:o="urn:schemas-microsoft-com:office:office" xmlns:oel="http://schemas.microsoft.com/office/2019/extlst" xmlns:r="http://schemas.openxmlformats.org/officeDocument/2006/relationships" xmlns:m="http://schemas.openxmlformats.org/officeDocument/2006/math" xmlns:v="urn:schemas-microsoft-com:vml" xmlns:wp14="http://schemas.microsoft.com/office/word/2010/wordprocessingDrawing" xmlns:wp="http://schemas.openxmlformats.org/drawingml/2006/wordprocessingDrawing" xmlns:w10="urn:schemas-microsoft-com:office:word" xmlns:w="http://schemas.openxmlformats.org/wordprocessingml/2006/main" xmlns:w14="http://schemas.microsoft.com/office/word/2010/wordml" xmlns:w15="http://schemas.microsoft.com/office/word/2012/wordml" xmlns:w16cex="http://schemas.microsoft.com/office/word/2018/wordml/cex" xmlns:w16cid="http://schemas.microsoft.com/office/word/2016/wordml/cid" xmlns:w16="http://schemas.microsoft.com/office/word/2018/wordml" xmlns:w16sdtdh="http://schemas.microsoft.com/office/word/2020/wordml/sdtdatahash" xmlns:w16se="http://schemas.microsoft.com/office/word/2015/wordml/symex" xmlns:wpg="http://schemas.microsoft.com/office/word/2010/wordprocessingGroup" xmlns:wpi="http://schemas.microsoft.com/office/word/2010/wordprocessingInk" xmlns:wne="http://schemas.microsoft.com/office/word/2006/wordml" xmlns:wps="http://schemas.microsoft.com/office/word/2010/wordprocessingShape" mc:Ignorable="w14 w15 w16se w16cid w16 w16cex w16sdtdh wp14">
   <w:numPicBullet w:numPicBulletId="0">
     <w:pict>
-      <v:rect id="_x0000_i1087" style="width:0;height:1.5pt" o:hralign="center" o:bullet="t" o:hrstd="t" o:hr="t" fillcolor="#a0a0a0" stroked="f"/>
+      <v:rect id="_x0000_i1045" style="width:0;height:1.5pt" o:hralign="center" o:bullet="t" o:hrstd="t" o:hr="t" fillcolor="#a0a0a0" stroked="f"/>
     </w:pict>
   </w:numPicBullet>
   <w:abstractNum w:abstractNumId="0" w15:restartNumberingAfterBreak="0">
@@ -8618,6 +9168,7 @@
   <w:style w:type="character" w:default="1" w:styleId="Fontepargpadro">
     <w:name w:val="Default Paragraph Font"/>
     <w:uiPriority w:val="1"/>
+    <w:semiHidden/>
     <w:unhideWhenUsed/>
   </w:style>
   <w:style w:type="table" w:default="1" w:styleId="Tabelanormal">

</xml_diff>